<commit_message>
New commit for and updated index
</commit_message>
<xml_diff>
--- a/doc/CHRISTOPHER,_ESUMOBI WISDOM_Resume.docx
+++ b/doc/CHRISTOPHER,_ESUMOBI WISDOM_Resume.docx
@@ -18,10 +18,10 @@
           <wp:anchor distT="0" distB="0" distL="0" distR="0" simplePos="0" relativeHeight="251653120" behindDoc="0" locked="0" layoutInCell="1" allowOverlap="1" wp14:anchorId="5A6EB8E4" wp14:editId="64B7F504">
             <wp:simplePos x="0" y="0"/>
             <wp:positionH relativeFrom="page">
-              <wp:posOffset>5854534</wp:posOffset>
+              <wp:posOffset>5854065</wp:posOffset>
             </wp:positionH>
             <wp:positionV relativeFrom="paragraph">
-              <wp:posOffset>99456</wp:posOffset>
+              <wp:posOffset>58641</wp:posOffset>
             </wp:positionV>
             <wp:extent cx="1118227" cy="1118227"/>
             <wp:effectExtent l="0" t="0" r="6350" b="6350"/>
@@ -46,7 +46,7 @@
                   <pic:spPr>
                     <a:xfrm>
                       <a:off x="0" y="0"/>
-                      <a:ext cx="1121618" cy="1121618"/>
+                      <a:ext cx="1118227" cy="1118227"/>
                     </a:xfrm>
                     <a:prstGeom prst="rect">
                       <a:avLst/>
@@ -113,88 +113,212 @@
       </w:pPr>
       <w:r>
         <w:rPr>
-          <w:rFonts w:ascii="Lato Hairline"/>
-          <w:b/>
-          <w:i/>
-          <w:color w:val="7030A0"/>
-          <w:w w:val="105"/>
-          <w:sz w:val="35"/>
-        </w:rPr>
-        <w:t>IT Specialist</w:t>
-      </w:r>
-    </w:p>
-    <w:p>
-      <w:pPr>
-        <w:pStyle w:val="BodyText"/>
-        <w:spacing w:before="174"/>
-        <w:ind w:left="464" w:right="6358" w:hanging="303"/>
-        <w:rPr>
-          <w:rFonts w:ascii="Times New Roman"/>
-          <w:sz w:val="20"/>
-        </w:rPr>
-        <w:sectPr>
-          <w:type w:val="continuous"/>
-          <w:pgSz w:w="11900" w:h="16840"/>
-          <w:pgMar w:top="180" w:right="800" w:bottom="280" w:left="780" w:header="720" w:footer="720" w:gutter="0"/>
-          <w:cols w:space="720"/>
-        </w:sectPr>
-      </w:pPr>
-    </w:p>
-    <w:p>
-      <w:pPr>
-        <w:pStyle w:val="BodyText"/>
-        <w:spacing w:before="174"/>
-        <w:ind w:left="464" w:right="6358" w:hanging="303"/>
-      </w:pPr>
-      <w:r>
-        <w:rPr>
           <w:noProof/>
         </w:rPr>
-        <w:lastRenderedPageBreak/>
         <mc:AlternateContent>
           <mc:Choice Requires="wps">
             <w:drawing>
-              <wp:anchor distT="0" distB="0" distL="114300" distR="114300" simplePos="0" relativeHeight="251669504" behindDoc="0" locked="0" layoutInCell="1" allowOverlap="1" wp14:anchorId="18997FFF" wp14:editId="53D0095D">
+              <wp:anchor distT="0" distB="0" distL="114300" distR="114300" simplePos="0" relativeHeight="251668480" behindDoc="0" locked="0" layoutInCell="1" allowOverlap="1" wp14:anchorId="2BFD0BB1" wp14:editId="25B651CE">
                 <wp:simplePos x="0" y="0"/>
                 <wp:positionH relativeFrom="column">
-                  <wp:posOffset>1950530</wp:posOffset>
+                  <wp:posOffset>3470413</wp:posOffset>
                 </wp:positionH>
                 <wp:positionV relativeFrom="paragraph">
-                  <wp:posOffset>133350</wp:posOffset>
+                  <wp:posOffset>302564</wp:posOffset>
                 </wp:positionV>
-                <wp:extent cx="11430" cy="274320"/>
-                <wp:effectExtent l="0" t="0" r="26670" b="30480"/>
+                <wp:extent cx="2703444" cy="581660"/>
+                <wp:effectExtent l="0" t="0" r="0" b="0"/>
                 <wp:wrapNone/>
-                <wp:docPr id="24" name="Straight Connector 24"/>
+                <wp:docPr id="16" name="Text Box 16"/>
                 <wp:cNvGraphicFramePr/>
                 <a:graphic xmlns:a="http://schemas.openxmlformats.org/drawingml/2006/main">
                   <a:graphicData uri="http://schemas.microsoft.com/office/word/2010/wordprocessingShape">
                     <wps:wsp>
-                      <wps:cNvCnPr/>
+                      <wps:cNvSpPr txBox="1"/>
                       <wps:spPr>
-                        <a:xfrm flipH="1">
+                        <a:xfrm>
                           <a:off x="0" y="0"/>
-                          <a:ext cx="11430" cy="274320"/>
+                          <a:ext cx="2703444" cy="581660"/>
                         </a:xfrm>
-                        <a:prstGeom prst="line">
+                        <a:prstGeom prst="rect">
                           <a:avLst/>
                         </a:prstGeom>
+                        <a:noFill/>
+                        <a:ln w="6350">
+                          <a:noFill/>
+                        </a:ln>
+                        <a:effectLst/>
                       </wps:spPr>
                       <wps:style>
-                        <a:lnRef idx="1">
-                          <a:schemeClr val="dk1"/>
+                        <a:lnRef idx="0">
+                          <a:schemeClr val="accent1"/>
                         </a:lnRef>
                         <a:fillRef idx="0">
-                          <a:schemeClr val="dk1"/>
+                          <a:schemeClr val="accent1"/>
                         </a:fillRef>
                         <a:effectRef idx="0">
-                          <a:schemeClr val="dk1"/>
+                          <a:schemeClr val="accent1"/>
                         </a:effectRef>
                         <a:fontRef idx="minor">
-                          <a:schemeClr val="tx1"/>
+                          <a:schemeClr val="dk1"/>
                         </a:fontRef>
                       </wps:style>
-                      <wps:bodyPr/>
+                      <wps:txbx>
+                        <w:txbxContent>
+                          <w:p>
+                            <w:pPr>
+                              <w:pStyle w:val="BodyText"/>
+                              <w:ind w:left="176"/>
+                            </w:pPr>
+                            <w:r>
+                              <w:rPr>
+                                <w:noProof/>
+                              </w:rPr>
+                              <w:drawing>
+                                <wp:inline distT="0" distB="0" distL="0" distR="0" wp14:anchorId="418DD8EA" wp14:editId="79C768C3">
+                                  <wp:extent cx="154379" cy="154379"/>
+                                  <wp:effectExtent l="0" t="0" r="0" b="0"/>
+                                  <wp:docPr id="21" name="Picture 21"/>
+                                  <wp:cNvGraphicFramePr>
+                                    <a:graphicFrameLocks xmlns:a="http://schemas.openxmlformats.org/drawingml/2006/main" noChangeAspect="1"/>
+                                  </wp:cNvGraphicFramePr>
+                                  <a:graphic xmlns:a="http://schemas.openxmlformats.org/drawingml/2006/main">
+                                    <a:graphicData uri="http://schemas.openxmlformats.org/drawingml/2006/picture">
+                                      <pic:pic xmlns:pic="http://schemas.openxmlformats.org/drawingml/2006/picture">
+                                        <pic:nvPicPr>
+                                          <pic:cNvPr id="0" name="Picture 6"/>
+                                          <pic:cNvPicPr>
+                                            <a:picLocks noChangeAspect="1" noChangeArrowheads="1"/>
+                                          </pic:cNvPicPr>
+                                        </pic:nvPicPr>
+                                        <pic:blipFill>
+                                          <a:blip r:embed="rId6">
+                                            <a:extLst>
+                                              <a:ext uri="{28A0092B-C50C-407E-A947-70E740481C1C}">
+                                                <a14:useLocalDpi xmlns:a14="http://schemas.microsoft.com/office/drawing/2010/main" val="0"/>
+                                              </a:ext>
+                                            </a:extLst>
+                                          </a:blip>
+                                          <a:srcRect/>
+                                          <a:stretch>
+                                            <a:fillRect/>
+                                          </a:stretch>
+                                        </pic:blipFill>
+                                        <pic:spPr bwMode="auto">
+                                          <a:xfrm>
+                                            <a:off x="0" y="0"/>
+                                            <a:ext cx="156523" cy="156523"/>
+                                          </a:xfrm>
+                                          <a:prstGeom prst="rect">
+                                            <a:avLst/>
+                                          </a:prstGeom>
+                                          <a:noFill/>
+                                          <a:ln>
+                                            <a:noFill/>
+                                          </a:ln>
+                                        </pic:spPr>
+                                      </pic:pic>
+                                    </a:graphicData>
+                                  </a:graphic>
+                                </wp:inline>
+                              </w:drawing>
+                            </w:r>
+                            <w:r>
+                              <w:t xml:space="preserve">  </w:t>
+                            </w:r>
+                            <w:hyperlink r:id="rId7" w:history="1">
+                              <w:proofErr w:type="gramStart"/>
+                              <w:r>
+                                <w:rPr>
+                                  <w:rStyle w:val="Hyperlink"/>
+                                </w:rPr>
+                                <w:t>github.com/</w:t>
+                              </w:r>
+                              <w:proofErr w:type="spellStart"/>
+                              <w:r>
+                                <w:rPr>
+                                  <w:rStyle w:val="Hyperlink"/>
+                                </w:rPr>
+                                <w:t>EsChris</w:t>
+                              </w:r>
+                              <w:proofErr w:type="spellEnd"/>
+                              <w:proofErr w:type="gramEnd"/>
+                            </w:hyperlink>
+                          </w:p>
+                          <w:p>
+                            <w:pPr>
+                              <w:rPr>
+                                <w:rStyle w:val="Hyperlink"/>
+                              </w:rPr>
+                            </w:pPr>
+                            <w:r>
+                              <w:fldChar w:fldCharType="begin"/>
+                            </w:r>
+                            <w:r>
+                              <w:instrText xml:space="preserve"> HYPERLINK "http://www.linkdin.com/in/chris-wisdom-677b30164" </w:instrText>
+                            </w:r>
+                            <w:r>
+                              <w:fldChar w:fldCharType="separate"/>
+                            </w:r>
+                            <w:r>
+                              <w:rPr>
+                                <w:rStyle w:val="Hyperlink"/>
+                              </w:rPr>
+                              <w:t xml:space="preserve">   </w:t>
+                            </w:r>
+                            <w:r>
+                              <w:rPr>
+                                <w:rStyle w:val="Hyperlink"/>
+                                <w:b/>
+                                <w:sz w:val="26"/>
+                              </w:rPr>
+                              <w:t xml:space="preserve">   </w:t>
+                            </w:r>
+                            <w:r>
+                              <w:rPr>
+                                <w:rStyle w:val="Hyperlink"/>
+                              </w:rPr>
+                              <w:t xml:space="preserve"> </w:t>
+                            </w:r>
+                            <w:r>
+                              <w:rPr>
+                                <w:rStyle w:val="Hyperlink"/>
+                              </w:rPr>
+                              <w:t>Chris-wisdom-677b30164</w:t>
+                            </w:r>
+                          </w:p>
+                          <w:p>
+                            <w:r>
+                              <w:fldChar w:fldCharType="end"/>
+                            </w:r>
+                            <w:r>
+                              <w:t xml:space="preserve"> </w:t>
+                            </w:r>
+                            <w:hyperlink r:id="rId8" w:history="1">
+                              <w:r>
+                                <w:rPr>
+                                  <w:rStyle w:val="Hyperlink"/>
+                                </w:rPr>
+                                <w:t>Medium.com/</w:t>
+                              </w:r>
+                              <w:proofErr w:type="spellStart"/>
+                              <w:r>
+                                <w:rPr>
+                                  <w:rStyle w:val="Hyperlink"/>
+                                </w:rPr>
+                                <w:t>chrisesumobiwisdom</w:t>
+                              </w:r>
+                              <w:proofErr w:type="spellEnd"/>
+                            </w:hyperlink>
+                          </w:p>
+                        </w:txbxContent>
+                      </wps:txbx>
+                      <wps:bodyPr rot="0" spcFirstLastPara="0" vertOverflow="overflow" horzOverflow="overflow" vert="horz" wrap="square" lIns="91440" tIns="45720" rIns="91440" bIns="45720" numCol="1" spcCol="0" rtlCol="0" fromWordArt="0" anchor="t" anchorCtr="0" forceAA="0" compatLnSpc="1">
+                        <a:prstTxWarp prst="textNoShape">
+                          <a:avLst/>
+                        </a:prstTxWarp>
+                        <a:noAutofit/>
+                      </wps:bodyPr>
                     </wps:wsp>
                   </a:graphicData>
                 </a:graphic>
@@ -209,7 +333,162 @@
           </mc:Choice>
           <mc:Fallback>
             <w:pict>
-              <v:line w14:anchorId="76FC9F9A" id="Straight Connector 24" o:spid="_x0000_s1026" style="position:absolute;flip:x;z-index:251669504;visibility:visible;mso-wrap-style:square;mso-width-percent:0;mso-height-percent:0;mso-wrap-distance-left:9pt;mso-wrap-distance-top:0;mso-wrap-distance-right:9pt;mso-wrap-distance-bottom:0;mso-position-horizontal:absolute;mso-position-horizontal-relative:text;mso-position-vertical:absolute;mso-position-vertical-relative:text;mso-width-percent:0;mso-height-percent:0;mso-width-relative:margin;mso-height-relative:margin" from="153.6pt,10.5pt" to="154.5pt,32.1pt" o:gfxdata="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" strokecolor="black [3040]"/>
+              <v:shapetype w14:anchorId="2BFD0BB1" id="_x0000_t202" coordsize="21600,21600" o:spt="202" path="m,l,21600r21600,l21600,xe">
+                <v:stroke joinstyle="miter"/>
+                <v:path gradientshapeok="t" o:connecttype="rect"/>
+              </v:shapetype>
+              <v:shape id="Text Box 16" o:spid="_x0000_s1026" type="#_x0000_t202" style="position:absolute;left:0;text-align:left;margin-left:273.25pt;margin-top:23.8pt;width:212.85pt;height:45.8pt;z-index:251668480;visibility:visible;mso-wrap-style:square;mso-width-percent:0;mso-height-percent:0;mso-wrap-distance-left:9pt;mso-wrap-distance-top:0;mso-wrap-distance-right:9pt;mso-wrap-distance-bottom:0;mso-position-horizontal:absolute;mso-position-horizontal-relative:text;mso-position-vertical:absolute;mso-position-vertical-relative:text;mso-width-percent:0;mso-height-percent:0;mso-width-relative:margin;mso-height-relative:margin;v-text-anchor:top" o:gfxdata="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" filled="f" stroked="f" strokeweight=".5pt">
+                <v:textbox>
+                  <w:txbxContent>
+                    <w:p>
+                      <w:pPr>
+                        <w:pStyle w:val="BodyText"/>
+                        <w:ind w:left="176"/>
+                      </w:pPr>
+                      <w:r>
+                        <w:rPr>
+                          <w:noProof/>
+                        </w:rPr>
+                        <w:drawing>
+                          <wp:inline distT="0" distB="0" distL="0" distR="0" wp14:anchorId="418DD8EA" wp14:editId="79C768C3">
+                            <wp:extent cx="154379" cy="154379"/>
+                            <wp:effectExtent l="0" t="0" r="0" b="0"/>
+                            <wp:docPr id="21" name="Picture 21"/>
+                            <wp:cNvGraphicFramePr>
+                              <a:graphicFrameLocks xmlns:a="http://schemas.openxmlformats.org/drawingml/2006/main" noChangeAspect="1"/>
+                            </wp:cNvGraphicFramePr>
+                            <a:graphic xmlns:a="http://schemas.openxmlformats.org/drawingml/2006/main">
+                              <a:graphicData uri="http://schemas.openxmlformats.org/drawingml/2006/picture">
+                                <pic:pic xmlns:pic="http://schemas.openxmlformats.org/drawingml/2006/picture">
+                                  <pic:nvPicPr>
+                                    <pic:cNvPr id="0" name="Picture 6"/>
+                                    <pic:cNvPicPr>
+                                      <a:picLocks noChangeAspect="1" noChangeArrowheads="1"/>
+                                    </pic:cNvPicPr>
+                                  </pic:nvPicPr>
+                                  <pic:blipFill>
+                                    <a:blip r:embed="rId9">
+                                      <a:extLst>
+                                        <a:ext uri="{28A0092B-C50C-407E-A947-70E740481C1C}">
+                                          <a14:useLocalDpi xmlns:a14="http://schemas.microsoft.com/office/drawing/2010/main" val="0"/>
+                                        </a:ext>
+                                      </a:extLst>
+                                    </a:blip>
+                                    <a:srcRect/>
+                                    <a:stretch>
+                                      <a:fillRect/>
+                                    </a:stretch>
+                                  </pic:blipFill>
+                                  <pic:spPr bwMode="auto">
+                                    <a:xfrm>
+                                      <a:off x="0" y="0"/>
+                                      <a:ext cx="156523" cy="156523"/>
+                                    </a:xfrm>
+                                    <a:prstGeom prst="rect">
+                                      <a:avLst/>
+                                    </a:prstGeom>
+                                    <a:noFill/>
+                                    <a:ln>
+                                      <a:noFill/>
+                                    </a:ln>
+                                  </pic:spPr>
+                                </pic:pic>
+                              </a:graphicData>
+                            </a:graphic>
+                          </wp:inline>
+                        </w:drawing>
+                      </w:r>
+                      <w:r>
+                        <w:t xml:space="preserve">  </w:t>
+                      </w:r>
+                      <w:hyperlink r:id="rId10" w:history="1">
+                        <w:proofErr w:type="gramStart"/>
+                        <w:r>
+                          <w:rPr>
+                            <w:rStyle w:val="Hyperlink"/>
+                          </w:rPr>
+                          <w:t>github.com/</w:t>
+                        </w:r>
+                        <w:proofErr w:type="spellStart"/>
+                        <w:r>
+                          <w:rPr>
+                            <w:rStyle w:val="Hyperlink"/>
+                          </w:rPr>
+                          <w:t>EsChris</w:t>
+                        </w:r>
+                        <w:proofErr w:type="spellEnd"/>
+                        <w:proofErr w:type="gramEnd"/>
+                      </w:hyperlink>
+                    </w:p>
+                    <w:p>
+                      <w:pPr>
+                        <w:rPr>
+                          <w:rStyle w:val="Hyperlink"/>
+                        </w:rPr>
+                      </w:pPr>
+                      <w:r>
+                        <w:fldChar w:fldCharType="begin"/>
+                      </w:r>
+                      <w:r>
+                        <w:instrText xml:space="preserve"> HYPERLINK "http://www.linkdin.com/in/chris-wisdom-677b30164" </w:instrText>
+                      </w:r>
+                      <w:r>
+                        <w:fldChar w:fldCharType="separate"/>
+                      </w:r>
+                      <w:r>
+                        <w:rPr>
+                          <w:rStyle w:val="Hyperlink"/>
+                        </w:rPr>
+                        <w:t xml:space="preserve">   </w:t>
+                      </w:r>
+                      <w:r>
+                        <w:rPr>
+                          <w:rStyle w:val="Hyperlink"/>
+                          <w:b/>
+                          <w:sz w:val="26"/>
+                        </w:rPr>
+                        <w:t xml:space="preserve">   </w:t>
+                      </w:r>
+                      <w:r>
+                        <w:rPr>
+                          <w:rStyle w:val="Hyperlink"/>
+                        </w:rPr>
+                        <w:t xml:space="preserve"> </w:t>
+                      </w:r>
+                      <w:r>
+                        <w:rPr>
+                          <w:rStyle w:val="Hyperlink"/>
+                        </w:rPr>
+                        <w:t>Chris-wisdom-677b30164</w:t>
+                      </w:r>
+                    </w:p>
+                    <w:p>
+                      <w:r>
+                        <w:fldChar w:fldCharType="end"/>
+                      </w:r>
+                      <w:r>
+                        <w:t xml:space="preserve"> </w:t>
+                      </w:r>
+                      <w:hyperlink r:id="rId11" w:history="1">
+                        <w:r>
+                          <w:rPr>
+                            <w:rStyle w:val="Hyperlink"/>
+                          </w:rPr>
+                          <w:t>Medium.com/</w:t>
+                        </w:r>
+                        <w:proofErr w:type="spellStart"/>
+                        <w:r>
+                          <w:rPr>
+                            <w:rStyle w:val="Hyperlink"/>
+                          </w:rPr>
+                          <w:t>chrisesumobiwisdom</w:t>
+                        </w:r>
+                        <w:proofErr w:type="spellEnd"/>
+                      </w:hyperlink>
+                    </w:p>
+                  </w:txbxContent>
+                </v:textbox>
+              </v:shape>
             </w:pict>
           </mc:Fallback>
         </mc:AlternateContent>
@@ -221,80 +500,13 @@
         <mc:AlternateContent>
           <mc:Choice Requires="wps">
             <w:drawing>
-              <wp:anchor distT="0" distB="0" distL="114300" distR="114300" simplePos="0" relativeHeight="251671552" behindDoc="0" locked="0" layoutInCell="1" allowOverlap="1" wp14:anchorId="3C8A3E05" wp14:editId="1E7A2A4C">
+              <wp:anchor distT="0" distB="0" distL="114300" distR="114300" simplePos="0" relativeHeight="251666432" behindDoc="0" locked="0" layoutInCell="1" allowOverlap="1" wp14:anchorId="40646FF0" wp14:editId="6827188F">
                 <wp:simplePos x="0" y="0"/>
                 <wp:positionH relativeFrom="column">
-                  <wp:posOffset>3582480</wp:posOffset>
+                  <wp:posOffset>1901825</wp:posOffset>
                 </wp:positionH>
                 <wp:positionV relativeFrom="paragraph">
-                  <wp:posOffset>127000</wp:posOffset>
-                </wp:positionV>
-                <wp:extent cx="11876" cy="274320"/>
-                <wp:effectExtent l="0" t="0" r="26670" b="30480"/>
-                <wp:wrapNone/>
-                <wp:docPr id="25" name="Straight Connector 25"/>
-                <wp:cNvGraphicFramePr/>
-                <a:graphic xmlns:a="http://schemas.openxmlformats.org/drawingml/2006/main">
-                  <a:graphicData uri="http://schemas.microsoft.com/office/word/2010/wordprocessingShape">
-                    <wps:wsp>
-                      <wps:cNvCnPr/>
-                      <wps:spPr>
-                        <a:xfrm flipH="1">
-                          <a:off x="0" y="0"/>
-                          <a:ext cx="11876" cy="274320"/>
-                        </a:xfrm>
-                        <a:prstGeom prst="line">
-                          <a:avLst/>
-                        </a:prstGeom>
-                      </wps:spPr>
-                      <wps:style>
-                        <a:lnRef idx="1">
-                          <a:schemeClr val="dk1"/>
-                        </a:lnRef>
-                        <a:fillRef idx="0">
-                          <a:schemeClr val="dk1"/>
-                        </a:fillRef>
-                        <a:effectRef idx="0">
-                          <a:schemeClr val="dk1"/>
-                        </a:effectRef>
-                        <a:fontRef idx="minor">
-                          <a:schemeClr val="tx1"/>
-                        </a:fontRef>
-                      </wps:style>
-                      <wps:bodyPr/>
-                    </wps:wsp>
-                  </a:graphicData>
-                </a:graphic>
-                <wp14:sizeRelH relativeFrom="margin">
-                  <wp14:pctWidth>0</wp14:pctWidth>
-                </wp14:sizeRelH>
-                <wp14:sizeRelV relativeFrom="margin">
-                  <wp14:pctHeight>0</wp14:pctHeight>
-                </wp14:sizeRelV>
-              </wp:anchor>
-            </w:drawing>
-          </mc:Choice>
-          <mc:Fallback>
-            <w:pict>
-              <v:line w14:anchorId="0674F694" id="Straight Connector 25" o:spid="_x0000_s1026" style="position:absolute;flip:x;z-index:251671552;visibility:visible;mso-wrap-style:square;mso-width-percent:0;mso-height-percent:0;mso-wrap-distance-left:9pt;mso-wrap-distance-top:0;mso-wrap-distance-right:9pt;mso-wrap-distance-bottom:0;mso-position-horizontal:absolute;mso-position-horizontal-relative:text;mso-position-vertical:absolute;mso-position-vertical-relative:text;mso-width-percent:0;mso-height-percent:0;mso-width-relative:margin;mso-height-relative:margin" from="282.1pt,10pt" to="283.05pt,31.6pt" o:gfxdata="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" strokecolor="black [3040]"/>
-            </w:pict>
-          </mc:Fallback>
-        </mc:AlternateContent>
-      </w:r>
-      <w:r>
-        <w:rPr>
-          <w:noProof/>
-        </w:rPr>
-        <mc:AlternateContent>
-          <mc:Choice Requires="wps">
-            <w:drawing>
-              <wp:anchor distT="0" distB="0" distL="114300" distR="114300" simplePos="0" relativeHeight="251666432" behindDoc="0" locked="0" layoutInCell="1" allowOverlap="1" wp14:anchorId="565A7D1B" wp14:editId="687E552A">
-                <wp:simplePos x="0" y="0"/>
-                <wp:positionH relativeFrom="column">
-                  <wp:posOffset>1902015</wp:posOffset>
-                </wp:positionH>
-                <wp:positionV relativeFrom="paragraph">
-                  <wp:posOffset>63500</wp:posOffset>
+                  <wp:posOffset>296766</wp:posOffset>
                 </wp:positionV>
                 <wp:extent cx="1733550" cy="581660"/>
                 <wp:effectExtent l="0" t="0" r="0" b="0"/>
@@ -346,10 +558,10 @@
                                 <w:position w:val="-1"/>
                               </w:rPr>
                               <w:drawing>
-                                <wp:inline distT="0" distB="0" distL="0" distR="0" wp14:anchorId="488A95BF" wp14:editId="079F8D0B">
+                                <wp:inline distT="0" distB="0" distL="0" distR="0" wp14:anchorId="6361C5DA" wp14:editId="38F0271E">
                                   <wp:extent cx="144780" cy="141605"/>
                                   <wp:effectExtent l="0" t="0" r="0" b="0"/>
-                                  <wp:docPr id="15" name="Picture 15"/>
+                                  <wp:docPr id="22" name="Picture 22"/>
                                   <wp:cNvGraphicFramePr>
                                     <a:graphicFrameLocks xmlns:a="http://schemas.openxmlformats.org/drawingml/2006/main" noChangeAspect="1"/>
                                   </wp:cNvGraphicFramePr>
@@ -361,7 +573,7 @@
                                           <pic:cNvPicPr/>
                                         </pic:nvPicPr>
                                         <pic:blipFill>
-                                          <a:blip r:embed="rId6" cstate="print">
+                                          <a:blip r:embed="rId12" cstate="print">
                                             <a:extLst>
                                               <a:ext uri="{28A0092B-C50C-407E-A947-70E740481C1C}">
                                                 <a14:useLocalDpi xmlns:a14="http://schemas.microsoft.com/office/drawing/2010/main" val="0"/>
@@ -416,10 +628,10 @@
                                 <w:noProof/>
                               </w:rPr>
                               <w:drawing>
-                                <wp:inline distT="0" distB="0" distL="0" distR="0" wp14:anchorId="0EF28B82" wp14:editId="09DEA9A9">
+                                <wp:inline distT="0" distB="0" distL="0" distR="0" wp14:anchorId="70198B74" wp14:editId="1F07CE04">
                                   <wp:extent cx="79256" cy="131334"/>
                                   <wp:effectExtent l="0" t="0" r="0" b="0"/>
-                                  <wp:docPr id="9" name="image5.png"/>
+                                  <wp:docPr id="23" name="image5.png"/>
                                   <wp:cNvGraphicFramePr>
                                     <a:graphicFrameLocks xmlns:a="http://schemas.openxmlformats.org/drawingml/2006/main" noChangeAspect="1"/>
                                   </wp:cNvGraphicFramePr>
@@ -431,7 +643,7 @@
                                           <pic:cNvPicPr/>
                                         </pic:nvPicPr>
                                         <pic:blipFill>
-                                          <a:blip r:embed="rId7" cstate="print"/>
+                                          <a:blip r:embed="rId13" cstate="print"/>
                                           <a:stretch>
                                             <a:fillRect/>
                                           </a:stretch>
@@ -451,31 +663,48 @@
                                 </wp:inline>
                               </w:drawing>
                             </w:r>
+                            <w:hyperlink r:id="rId14" w:history="1">
+                              <w:r>
+                                <w:rPr>
+                                  <w:rStyle w:val="Hyperlink"/>
+                                  <w:rFonts w:ascii="Times New Roman"/>
+                                  <w:position w:val="1"/>
+                                  <w:sz w:val="20"/>
+                                </w:rPr>
+                                <w:t xml:space="preserve">  </w:t>
+                              </w:r>
+                              <w:r>
+                                <w:rPr>
+                                  <w:rStyle w:val="Hyperlink"/>
+                                  <w:rFonts w:ascii="Times New Roman"/>
+                                  <w:spacing w:val="12"/>
+                                  <w:position w:val="1"/>
+                                  <w:sz w:val="20"/>
+                                </w:rPr>
+                                <w:t xml:space="preserve"> </w:t>
+                              </w:r>
+                              <w:r>
+                                <w:rPr>
+                                  <w:rStyle w:val="Hyperlink"/>
+                                  <w:position w:val="1"/>
+                                </w:rPr>
+                                <w:t>chris.wisdom.1000</w:t>
+                              </w:r>
+                            </w:hyperlink>
+                          </w:p>
+                          <w:p>
                             <w:r>
-                              <w:rPr>
-                                <w:rFonts w:ascii="Times New Roman"/>
-                                <w:position w:val="1"/>
-                                <w:sz w:val="20"/>
-                              </w:rPr>
-                              <w:t xml:space="preserve">  </w:t>
+                              <w:t xml:space="preserve">       </w:t>
                             </w:r>
-                            <w:r>
-                              <w:rPr>
-                                <w:rFonts w:ascii="Times New Roman"/>
-                                <w:spacing w:val="12"/>
-                                <w:position w:val="1"/>
-                                <w:sz w:val="20"/>
-                              </w:rPr>
-                              <w:t xml:space="preserve"> </w:t>
-                            </w:r>
-                            <w:r>
-                              <w:rPr>
-                                <w:position w:val="1"/>
-                              </w:rPr>
-                              <w:t>chris.wisdom.1000</w:t>
-                            </w:r>
+                            <w:hyperlink r:id="rId15" w:history="1">
+                              <w:r>
+                                <w:rPr>
+                                  <w:rStyle w:val="Hyperlink"/>
+                                </w:rPr>
+                                <w:t>Chrismobi2022</w:t>
+                              </w:r>
+                            </w:hyperlink>
                           </w:p>
-                          <w:p/>
                         </w:txbxContent>
                       </wps:txbx>
                       <wps:bodyPr rot="0" spcFirstLastPara="0" vertOverflow="overflow" horzOverflow="overflow" vert="horz" wrap="square" lIns="91440" tIns="45720" rIns="91440" bIns="45720" numCol="1" spcCol="0" rtlCol="0" fromWordArt="0" anchor="t" anchorCtr="0" forceAA="0" compatLnSpc="1">
@@ -498,11 +727,7 @@
           </mc:Choice>
           <mc:Fallback>
             <w:pict>
-              <v:shapetype w14:anchorId="565A7D1B" id="_x0000_t202" coordsize="21600,21600" o:spt="202" path="m,l,21600r21600,l21600,xe">
-                <v:stroke joinstyle="miter"/>
-                <v:path gradientshapeok="t" o:connecttype="rect"/>
-              </v:shapetype>
-              <v:shape id="Text Box 14" o:spid="_x0000_s1026" type="#_x0000_t202" style="position:absolute;left:0;text-align:left;margin-left:149.75pt;margin-top:5pt;width:136.5pt;height:45.8pt;z-index:251666432;visibility:visible;mso-wrap-style:square;mso-width-percent:0;mso-height-percent:0;mso-wrap-distance-left:9pt;mso-wrap-distance-top:0;mso-wrap-distance-right:9pt;mso-wrap-distance-bottom:0;mso-position-horizontal:absolute;mso-position-horizontal-relative:text;mso-position-vertical:absolute;mso-position-vertical-relative:text;mso-width-percent:0;mso-height-percent:0;mso-width-relative:margin;mso-height-relative:margin;v-text-anchor:top" o:gfxdata="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" filled="f" stroked="f" strokeweight=".5pt">
+              <v:shape w14:anchorId="40646FF0" id="Text Box 14" o:spid="_x0000_s1027" type="#_x0000_t202" style="position:absolute;left:0;text-align:left;margin-left:149.75pt;margin-top:23.35pt;width:136.5pt;height:45.8pt;z-index:251666432;visibility:visible;mso-wrap-style:square;mso-width-percent:0;mso-height-percent:0;mso-wrap-distance-left:9pt;mso-wrap-distance-top:0;mso-wrap-distance-right:9pt;mso-wrap-distance-bottom:0;mso-position-horizontal:absolute;mso-position-horizontal-relative:text;mso-position-vertical:absolute;mso-position-vertical-relative:text;mso-width-percent:0;mso-height-percent:0;mso-width-relative:margin;mso-height-relative:margin;v-text-anchor:top" o:gfxdata="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" filled="f" stroked="f" strokeweight=".5pt">
                 <v:textbox>
                   <w:txbxContent>
                     <w:p>
@@ -516,10 +741,10 @@
                           <w:position w:val="-1"/>
                         </w:rPr>
                         <w:drawing>
-                          <wp:inline distT="0" distB="0" distL="0" distR="0" wp14:anchorId="488A95BF" wp14:editId="079F8D0B">
+                          <wp:inline distT="0" distB="0" distL="0" distR="0" wp14:anchorId="6361C5DA" wp14:editId="38F0271E">
                             <wp:extent cx="144780" cy="141605"/>
                             <wp:effectExtent l="0" t="0" r="0" b="0"/>
-                            <wp:docPr id="15" name="Picture 15"/>
+                            <wp:docPr id="22" name="Picture 22"/>
                             <wp:cNvGraphicFramePr>
                               <a:graphicFrameLocks xmlns:a="http://schemas.openxmlformats.org/drawingml/2006/main" noChangeAspect="1"/>
                             </wp:cNvGraphicFramePr>
@@ -531,7 +756,7 @@
                                     <pic:cNvPicPr/>
                                   </pic:nvPicPr>
                                   <pic:blipFill>
-                                    <a:blip r:embed="rId6" cstate="print">
+                                    <a:blip r:embed="rId16" cstate="print">
                                       <a:extLst>
                                         <a:ext uri="{28A0092B-C50C-407E-A947-70E740481C1C}">
                                           <a14:useLocalDpi xmlns:a14="http://schemas.microsoft.com/office/drawing/2010/main" val="0"/>
@@ -586,10 +811,10 @@
                           <w:noProof/>
                         </w:rPr>
                         <w:drawing>
-                          <wp:inline distT="0" distB="0" distL="0" distR="0" wp14:anchorId="0EF28B82" wp14:editId="09DEA9A9">
+                          <wp:inline distT="0" distB="0" distL="0" distR="0" wp14:anchorId="70198B74" wp14:editId="1F07CE04">
                             <wp:extent cx="79256" cy="131334"/>
                             <wp:effectExtent l="0" t="0" r="0" b="0"/>
-                            <wp:docPr id="9" name="image5.png"/>
+                            <wp:docPr id="23" name="image5.png"/>
                             <wp:cNvGraphicFramePr>
                               <a:graphicFrameLocks xmlns:a="http://schemas.openxmlformats.org/drawingml/2006/main" noChangeAspect="1"/>
                             </wp:cNvGraphicFramePr>
@@ -601,7 +826,7 @@
                                     <pic:cNvPicPr/>
                                   </pic:nvPicPr>
                                   <pic:blipFill>
-                                    <a:blip r:embed="rId7" cstate="print"/>
+                                    <a:blip r:embed="rId17" cstate="print"/>
                                     <a:stretch>
                                       <a:fillRect/>
                                     </a:stretch>
@@ -621,31 +846,48 @@
                           </wp:inline>
                         </w:drawing>
                       </w:r>
+                      <w:hyperlink r:id="rId18" w:history="1">
+                        <w:r>
+                          <w:rPr>
+                            <w:rStyle w:val="Hyperlink"/>
+                            <w:rFonts w:ascii="Times New Roman"/>
+                            <w:position w:val="1"/>
+                            <w:sz w:val="20"/>
+                          </w:rPr>
+                          <w:t xml:space="preserve">  </w:t>
+                        </w:r>
+                        <w:r>
+                          <w:rPr>
+                            <w:rStyle w:val="Hyperlink"/>
+                            <w:rFonts w:ascii="Times New Roman"/>
+                            <w:spacing w:val="12"/>
+                            <w:position w:val="1"/>
+                            <w:sz w:val="20"/>
+                          </w:rPr>
+                          <w:t xml:space="preserve"> </w:t>
+                        </w:r>
+                        <w:r>
+                          <w:rPr>
+                            <w:rStyle w:val="Hyperlink"/>
+                            <w:position w:val="1"/>
+                          </w:rPr>
+                          <w:t>chris.wisdom.1000</w:t>
+                        </w:r>
+                      </w:hyperlink>
+                    </w:p>
+                    <w:p>
                       <w:r>
-                        <w:rPr>
-                          <w:rFonts w:ascii="Times New Roman"/>
-                          <w:position w:val="1"/>
-                          <w:sz w:val="20"/>
-                        </w:rPr>
-                        <w:t xml:space="preserve">  </w:t>
+                        <w:t xml:space="preserve">       </w:t>
                       </w:r>
-                      <w:r>
-                        <w:rPr>
-                          <w:rFonts w:ascii="Times New Roman"/>
-                          <w:spacing w:val="12"/>
-                          <w:position w:val="1"/>
-                          <w:sz w:val="20"/>
-                        </w:rPr>
-                        <w:t xml:space="preserve"> </w:t>
-                      </w:r>
-                      <w:r>
-                        <w:rPr>
-                          <w:position w:val="1"/>
-                        </w:rPr>
-                        <w:t>chris.wisdom.1000</w:t>
-                      </w:r>
+                      <w:hyperlink r:id="rId19" w:history="1">
+                        <w:r>
+                          <w:rPr>
+                            <w:rStyle w:val="Hyperlink"/>
+                          </w:rPr>
+                          <w:t>Chrismobi2022</w:t>
+                        </w:r>
+                      </w:hyperlink>
                     </w:p>
-                    <w:p/>
                   </w:txbxContent>
                 </v:textbox>
               </v:shape>
@@ -655,171 +897,91 @@
       </w:r>
       <w:r>
         <w:rPr>
+          <w:rFonts w:ascii="Lato Hairline"/>
+          <w:b/>
+          <w:i/>
+          <w:color w:val="7030A0"/>
+          <w:w w:val="105"/>
+          <w:sz w:val="35"/>
+        </w:rPr>
+        <w:t>IT Specialist</w:t>
+      </w:r>
+    </w:p>
+    <w:p>
+      <w:pPr>
+        <w:pStyle w:val="BodyText"/>
+        <w:spacing w:before="174"/>
+        <w:ind w:left="464" w:right="6358" w:hanging="303"/>
+        <w:rPr>
+          <w:rFonts w:ascii="Times New Roman"/>
+          <w:sz w:val="20"/>
+        </w:rPr>
+        <w:sectPr>
+          <w:type w:val="continuous"/>
+          <w:pgSz w:w="11900" w:h="16840"/>
+          <w:pgMar w:top="180" w:right="800" w:bottom="280" w:left="780" w:header="720" w:footer="720" w:gutter="0"/>
+          <w:cols w:space="720"/>
+        </w:sectPr>
+      </w:pPr>
+    </w:p>
+    <w:p>
+      <w:pPr>
+        <w:pStyle w:val="BodyText"/>
+        <w:ind w:left="464" w:right="6358" w:hanging="303"/>
+        <w:rPr>
+          <w:rStyle w:val="Hyperlink"/>
+          <w:w w:val="95"/>
+        </w:rPr>
+      </w:pPr>
+      <w:r>
+        <w:rPr>
           <w:noProof/>
         </w:rPr>
+        <w:lastRenderedPageBreak/>
         <mc:AlternateContent>
           <mc:Choice Requires="wps">
             <w:drawing>
-              <wp:anchor distT="0" distB="0" distL="114300" distR="114300" simplePos="0" relativeHeight="251668480" behindDoc="0" locked="0" layoutInCell="1" allowOverlap="1" wp14:anchorId="3AB7F28D" wp14:editId="3DE0D208">
+              <wp:anchor distT="0" distB="0" distL="114300" distR="114300" simplePos="0" relativeHeight="251671552" behindDoc="0" locked="0" layoutInCell="1" allowOverlap="1" wp14:anchorId="2DE245AE" wp14:editId="5C9802B2">
                 <wp:simplePos x="0" y="0"/>
                 <wp:positionH relativeFrom="column">
-                  <wp:posOffset>3470275</wp:posOffset>
+                  <wp:posOffset>3560445</wp:posOffset>
                 </wp:positionH>
                 <wp:positionV relativeFrom="paragraph">
-                  <wp:posOffset>39180</wp:posOffset>
+                  <wp:posOffset>35560</wp:posOffset>
                 </wp:positionV>
-                <wp:extent cx="2137559" cy="581660"/>
-                <wp:effectExtent l="0" t="0" r="0" b="0"/>
+                <wp:extent cx="0" cy="548640"/>
+                <wp:effectExtent l="0" t="0" r="19050" b="22860"/>
                 <wp:wrapNone/>
-                <wp:docPr id="16" name="Text Box 16"/>
+                <wp:docPr id="25" name="Straight Connector 25"/>
                 <wp:cNvGraphicFramePr/>
                 <a:graphic xmlns:a="http://schemas.openxmlformats.org/drawingml/2006/main">
                   <a:graphicData uri="http://schemas.microsoft.com/office/word/2010/wordprocessingShape">
                     <wps:wsp>
-                      <wps:cNvSpPr txBox="1"/>
+                      <wps:cNvCnPr/>
                       <wps:spPr>
-                        <a:xfrm>
+                        <a:xfrm flipH="1">
                           <a:off x="0" y="0"/>
-                          <a:ext cx="2137559" cy="581660"/>
+                          <a:ext cx="0" cy="548640"/>
                         </a:xfrm>
-                        <a:prstGeom prst="rect">
+                        <a:prstGeom prst="line">
                           <a:avLst/>
                         </a:prstGeom>
-                        <a:noFill/>
-                        <a:ln w="6350">
-                          <a:noFill/>
-                        </a:ln>
-                        <a:effectLst/>
                       </wps:spPr>
                       <wps:style>
-                        <a:lnRef idx="0">
-                          <a:schemeClr val="accent1"/>
+                        <a:lnRef idx="1">
+                          <a:schemeClr val="dk1"/>
                         </a:lnRef>
                         <a:fillRef idx="0">
-                          <a:schemeClr val="accent1"/>
+                          <a:schemeClr val="dk1"/>
                         </a:fillRef>
                         <a:effectRef idx="0">
-                          <a:schemeClr val="accent1"/>
+                          <a:schemeClr val="dk1"/>
                         </a:effectRef>
                         <a:fontRef idx="minor">
-                          <a:schemeClr val="dk1"/>
+                          <a:schemeClr val="tx1"/>
                         </a:fontRef>
                       </wps:style>
-                      <wps:txbx>
-                        <w:txbxContent>
-                          <w:p>
-                            <w:pPr>
-                              <w:pStyle w:val="BodyText"/>
-                              <w:ind w:left="176"/>
-                            </w:pPr>
-                            <w:r>
-                              <w:rPr>
-                                <w:noProof/>
-                              </w:rPr>
-                              <w:drawing>
-                                <wp:inline distT="0" distB="0" distL="0" distR="0" wp14:anchorId="17CAD569" wp14:editId="5B69D6B0">
-                                  <wp:extent cx="154379" cy="154379"/>
-                                  <wp:effectExtent l="0" t="0" r="0" b="0"/>
-                                  <wp:docPr id="19" name="Picture 19"/>
-                                  <wp:cNvGraphicFramePr>
-                                    <a:graphicFrameLocks xmlns:a="http://schemas.openxmlformats.org/drawingml/2006/main" noChangeAspect="1"/>
-                                  </wp:cNvGraphicFramePr>
-                                  <a:graphic xmlns:a="http://schemas.openxmlformats.org/drawingml/2006/main">
-                                    <a:graphicData uri="http://schemas.openxmlformats.org/drawingml/2006/picture">
-                                      <pic:pic xmlns:pic="http://schemas.openxmlformats.org/drawingml/2006/picture">
-                                        <pic:nvPicPr>
-                                          <pic:cNvPr id="0" name="Picture 6"/>
-                                          <pic:cNvPicPr>
-                                            <a:picLocks noChangeAspect="1" noChangeArrowheads="1"/>
-                                          </pic:cNvPicPr>
-                                        </pic:nvPicPr>
-                                        <pic:blipFill>
-                                          <a:blip r:embed="rId8">
-                                            <a:extLst>
-                                              <a:ext uri="{28A0092B-C50C-407E-A947-70E740481C1C}">
-                                                <a14:useLocalDpi xmlns:a14="http://schemas.microsoft.com/office/drawing/2010/main" val="0"/>
-                                              </a:ext>
-                                            </a:extLst>
-                                          </a:blip>
-                                          <a:srcRect/>
-                                          <a:stretch>
-                                            <a:fillRect/>
-                                          </a:stretch>
-                                        </pic:blipFill>
-                                        <pic:spPr bwMode="auto">
-                                          <a:xfrm>
-                                            <a:off x="0" y="0"/>
-                                            <a:ext cx="156523" cy="156523"/>
-                                          </a:xfrm>
-                                          <a:prstGeom prst="rect">
-                                            <a:avLst/>
-                                          </a:prstGeom>
-                                          <a:noFill/>
-                                          <a:ln>
-                                            <a:noFill/>
-                                          </a:ln>
-                                        </pic:spPr>
-                                      </pic:pic>
-                                    </a:graphicData>
-                                  </a:graphic>
-                                </wp:inline>
-                              </w:drawing>
-                            </w:r>
-                            <w:r>
-                              <w:t xml:space="preserve">  </w:t>
-                            </w:r>
-                            <w:proofErr w:type="gramStart"/>
-                            <w:r>
-                              <w:t>github.com/</w:t>
-                            </w:r>
-                            <w:proofErr w:type="spellStart"/>
-                            <w:r>
-                              <w:t>EsChris</w:t>
-                            </w:r>
-                            <w:proofErr w:type="spellEnd"/>
-                            <w:proofErr w:type="gramEnd"/>
-                          </w:p>
-                          <w:p>
-                            <w:r>
-                              <w:t xml:space="preserve">  </w:t>
-                            </w:r>
-                            <w:r>
-                              <w:rPr>
-                                <w:color w:val="0070C0"/>
-                              </w:rPr>
-                              <w:t xml:space="preserve"> </w:t>
-                            </w:r>
-                            <w:proofErr w:type="gramStart"/>
-                            <w:r>
-                              <w:rPr>
-                                <w:b/>
-                                <w:color w:val="0070C0"/>
-                                <w:sz w:val="26"/>
-                              </w:rPr>
-                              <w:t>in</w:t>
-                            </w:r>
-                            <w:r>
-                              <w:rPr>
-                                <w:color w:val="0070C0"/>
-                              </w:rPr>
-                              <w:t xml:space="preserve">  </w:t>
-                            </w:r>
-                            <w:r>
-                              <w:t>Chris</w:t>
-                            </w:r>
-                            <w:proofErr w:type="gramEnd"/>
-                            <w:r>
-                              <w:t>-wisdom-677b30162</w:t>
-                            </w:r>
-                          </w:p>
-                        </w:txbxContent>
-                      </wps:txbx>
-                      <wps:bodyPr rot="0" spcFirstLastPara="0" vertOverflow="overflow" horzOverflow="overflow" vert="horz" wrap="square" lIns="91440" tIns="45720" rIns="91440" bIns="45720" numCol="1" spcCol="0" rtlCol="0" fromWordArt="0" anchor="t" anchorCtr="0" forceAA="0" compatLnSpc="1">
-                        <a:prstTxWarp prst="textNoShape">
-                          <a:avLst/>
-                        </a:prstTxWarp>
-                        <a:noAutofit/>
-                      </wps:bodyPr>
+                      <wps:bodyPr/>
                     </wps:wsp>
                   </a:graphicData>
                 </a:graphic>
@@ -834,117 +996,7 @@
           </mc:Choice>
           <mc:Fallback>
             <w:pict>
-              <v:shape w14:anchorId="3AB7F28D" id="Text Box 16" o:spid="_x0000_s1027" type="#_x0000_t202" style="position:absolute;left:0;text-align:left;margin-left:273.25pt;margin-top:3.1pt;width:168.3pt;height:45.8pt;z-index:251668480;visibility:visible;mso-wrap-style:square;mso-width-percent:0;mso-height-percent:0;mso-wrap-distance-left:9pt;mso-wrap-distance-top:0;mso-wrap-distance-right:9pt;mso-wrap-distance-bottom:0;mso-position-horizontal:absolute;mso-position-horizontal-relative:text;mso-position-vertical:absolute;mso-position-vertical-relative:text;mso-width-percent:0;mso-height-percent:0;mso-width-relative:margin;mso-height-relative:margin;v-text-anchor:top" o:gfxdata="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" filled="f" stroked="f" strokeweight=".5pt">
-                <v:textbox>
-                  <w:txbxContent>
-                    <w:p>
-                      <w:pPr>
-                        <w:pStyle w:val="BodyText"/>
-                        <w:ind w:left="176"/>
-                      </w:pPr>
-                      <w:r>
-                        <w:rPr>
-                          <w:noProof/>
-                        </w:rPr>
-                        <w:drawing>
-                          <wp:inline distT="0" distB="0" distL="0" distR="0" wp14:anchorId="17CAD569" wp14:editId="5B69D6B0">
-                            <wp:extent cx="154379" cy="154379"/>
-                            <wp:effectExtent l="0" t="0" r="0" b="0"/>
-                            <wp:docPr id="19" name="Picture 19"/>
-                            <wp:cNvGraphicFramePr>
-                              <a:graphicFrameLocks xmlns:a="http://schemas.openxmlformats.org/drawingml/2006/main" noChangeAspect="1"/>
-                            </wp:cNvGraphicFramePr>
-                            <a:graphic xmlns:a="http://schemas.openxmlformats.org/drawingml/2006/main">
-                              <a:graphicData uri="http://schemas.openxmlformats.org/drawingml/2006/picture">
-                                <pic:pic xmlns:pic="http://schemas.openxmlformats.org/drawingml/2006/picture">
-                                  <pic:nvPicPr>
-                                    <pic:cNvPr id="0" name="Picture 6"/>
-                                    <pic:cNvPicPr>
-                                      <a:picLocks noChangeAspect="1" noChangeArrowheads="1"/>
-                                    </pic:cNvPicPr>
-                                  </pic:nvPicPr>
-                                  <pic:blipFill>
-                                    <a:blip r:embed="rId8">
-                                      <a:extLst>
-                                        <a:ext uri="{28A0092B-C50C-407E-A947-70E740481C1C}">
-                                          <a14:useLocalDpi xmlns:a14="http://schemas.microsoft.com/office/drawing/2010/main" val="0"/>
-                                        </a:ext>
-                                      </a:extLst>
-                                    </a:blip>
-                                    <a:srcRect/>
-                                    <a:stretch>
-                                      <a:fillRect/>
-                                    </a:stretch>
-                                  </pic:blipFill>
-                                  <pic:spPr bwMode="auto">
-                                    <a:xfrm>
-                                      <a:off x="0" y="0"/>
-                                      <a:ext cx="156523" cy="156523"/>
-                                    </a:xfrm>
-                                    <a:prstGeom prst="rect">
-                                      <a:avLst/>
-                                    </a:prstGeom>
-                                    <a:noFill/>
-                                    <a:ln>
-                                      <a:noFill/>
-                                    </a:ln>
-                                  </pic:spPr>
-                                </pic:pic>
-                              </a:graphicData>
-                            </a:graphic>
-                          </wp:inline>
-                        </w:drawing>
-                      </w:r>
-                      <w:r>
-                        <w:t xml:space="preserve">  </w:t>
-                      </w:r>
-                      <w:proofErr w:type="gramStart"/>
-                      <w:r>
-                        <w:t>github.com/</w:t>
-                      </w:r>
-                      <w:proofErr w:type="spellStart"/>
-                      <w:r>
-                        <w:t>EsChris</w:t>
-                      </w:r>
-                      <w:proofErr w:type="spellEnd"/>
-                      <w:proofErr w:type="gramEnd"/>
-                    </w:p>
-                    <w:p>
-                      <w:r>
-                        <w:t xml:space="preserve">  </w:t>
-                      </w:r>
-                      <w:r>
-                        <w:rPr>
-                          <w:color w:val="0070C0"/>
-                        </w:rPr>
-                        <w:t xml:space="preserve"> </w:t>
-                      </w:r>
-                      <w:proofErr w:type="gramStart"/>
-                      <w:r>
-                        <w:rPr>
-                          <w:b/>
-                          <w:color w:val="0070C0"/>
-                          <w:sz w:val="26"/>
-                        </w:rPr>
-                        <w:t>in</w:t>
-                      </w:r>
-                      <w:r>
-                        <w:rPr>
-                          <w:color w:val="0070C0"/>
-                        </w:rPr>
-                        <w:t xml:space="preserve">  </w:t>
-                      </w:r>
-                      <w:r>
-                        <w:t>Chris</w:t>
-                      </w:r>
-                      <w:proofErr w:type="gramEnd"/>
-                      <w:r>
-                        <w:t>-wisdom-677b30162</w:t>
-                      </w:r>
-                    </w:p>
-                  </w:txbxContent>
-                </v:textbox>
-              </v:shape>
+              <v:line w14:anchorId="46F23085" id="Straight Connector 25" o:spid="_x0000_s1026" style="position:absolute;flip:x;z-index:251671552;visibility:visible;mso-wrap-style:square;mso-width-percent:0;mso-height-percent:0;mso-wrap-distance-left:9pt;mso-wrap-distance-top:0;mso-wrap-distance-right:9pt;mso-wrap-distance-bottom:0;mso-position-horizontal:absolute;mso-position-horizontal-relative:text;mso-position-vertical:absolute;mso-position-vertical-relative:text;mso-width-percent:0;mso-height-percent:0;mso-width-relative:margin;mso-height-relative:margin" from="280.35pt,2.8pt" to="280.35pt,46pt" o:gfxdata="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" strokecolor="black [3040]"/>
             </w:pict>
           </mc:Fallback>
         </mc:AlternateContent>
@@ -954,13 +1006,134 @@
           <w:noProof/>
         </w:rPr>
         <w:drawing>
-          <wp:anchor distT="0" distB="0" distL="0" distR="0" simplePos="0" relativeHeight="251654144" behindDoc="1" locked="0" layoutInCell="1" allowOverlap="1" wp14:anchorId="59E789E1" wp14:editId="22A15767">
+          <wp:anchor distT="0" distB="0" distL="114300" distR="114300" simplePos="0" relativeHeight="251673600" behindDoc="1" locked="0" layoutInCell="1" allowOverlap="1" wp14:anchorId="3433711D" wp14:editId="34872394">
+            <wp:simplePos x="0" y="0"/>
+            <wp:positionH relativeFrom="column">
+              <wp:posOffset>3678638</wp:posOffset>
+            </wp:positionH>
+            <wp:positionV relativeFrom="paragraph">
+              <wp:posOffset>226198</wp:posOffset>
+            </wp:positionV>
+            <wp:extent cx="171450" cy="158750"/>
+            <wp:effectExtent l="0" t="0" r="0" b="0"/>
+            <wp:wrapNone/>
+            <wp:docPr id="26" name="Picture 26"/>
+            <wp:cNvGraphicFramePr>
+              <a:graphicFrameLocks xmlns:a="http://schemas.openxmlformats.org/drawingml/2006/main" noChangeAspect="1"/>
+            </wp:cNvGraphicFramePr>
+            <a:graphic xmlns:a="http://schemas.openxmlformats.org/drawingml/2006/main">
+              <a:graphicData uri="http://schemas.openxmlformats.org/drawingml/2006/picture">
+                <pic:pic xmlns:pic="http://schemas.openxmlformats.org/drawingml/2006/picture">
+                  <pic:nvPicPr>
+                    <pic:cNvPr id="1" name=""/>
+                    <pic:cNvPicPr/>
+                  </pic:nvPicPr>
+                  <pic:blipFill>
+                    <a:blip r:embed="rId20" cstate="print">
+                      <a:extLst>
+                        <a:ext uri="{28A0092B-C50C-407E-A947-70E740481C1C}">
+                          <a14:useLocalDpi xmlns:a14="http://schemas.microsoft.com/office/drawing/2010/main" val="0"/>
+                        </a:ext>
+                      </a:extLst>
+                    </a:blip>
+                    <a:stretch>
+                      <a:fillRect/>
+                    </a:stretch>
+                  </pic:blipFill>
+                  <pic:spPr>
+                    <a:xfrm>
+                      <a:off x="0" y="0"/>
+                      <a:ext cx="171450" cy="158750"/>
+                    </a:xfrm>
+                    <a:prstGeom prst="rect">
+                      <a:avLst/>
+                    </a:prstGeom>
+                  </pic:spPr>
+                </pic:pic>
+              </a:graphicData>
+            </a:graphic>
+          </wp:anchor>
+        </w:drawing>
+      </w:r>
+      <w:r>
+        <w:rPr>
+          <w:noProof/>
+        </w:rPr>
+        <mc:AlternateContent>
+          <mc:Choice Requires="wps">
+            <w:drawing>
+              <wp:anchor distT="0" distB="0" distL="114300" distR="114300" simplePos="0" relativeHeight="251669504" behindDoc="0" locked="0" layoutInCell="1" allowOverlap="1" wp14:anchorId="3F6CA787" wp14:editId="4663B9D0">
+                <wp:simplePos x="0" y="0"/>
+                <wp:positionH relativeFrom="column">
+                  <wp:posOffset>1960880</wp:posOffset>
+                </wp:positionH>
+                <wp:positionV relativeFrom="paragraph">
+                  <wp:posOffset>45720</wp:posOffset>
+                </wp:positionV>
+                <wp:extent cx="0" cy="548640"/>
+                <wp:effectExtent l="0" t="0" r="19050" b="22860"/>
+                <wp:wrapNone/>
+                <wp:docPr id="24" name="Straight Connector 24"/>
+                <wp:cNvGraphicFramePr/>
+                <a:graphic xmlns:a="http://schemas.openxmlformats.org/drawingml/2006/main">
+                  <a:graphicData uri="http://schemas.microsoft.com/office/word/2010/wordprocessingShape">
+                    <wps:wsp>
+                      <wps:cNvCnPr/>
+                      <wps:spPr>
+                        <a:xfrm flipH="1">
+                          <a:off x="0" y="0"/>
+                          <a:ext cx="0" cy="548640"/>
+                        </a:xfrm>
+                        <a:prstGeom prst="line">
+                          <a:avLst/>
+                        </a:prstGeom>
+                      </wps:spPr>
+                      <wps:style>
+                        <a:lnRef idx="1">
+                          <a:schemeClr val="dk1"/>
+                        </a:lnRef>
+                        <a:fillRef idx="0">
+                          <a:schemeClr val="dk1"/>
+                        </a:fillRef>
+                        <a:effectRef idx="0">
+                          <a:schemeClr val="dk1"/>
+                        </a:effectRef>
+                        <a:fontRef idx="minor">
+                          <a:schemeClr val="tx1"/>
+                        </a:fontRef>
+                      </wps:style>
+                      <wps:bodyPr/>
+                    </wps:wsp>
+                  </a:graphicData>
+                </a:graphic>
+                <wp14:sizeRelH relativeFrom="margin">
+                  <wp14:pctWidth>0</wp14:pctWidth>
+                </wp14:sizeRelH>
+                <wp14:sizeRelV relativeFrom="margin">
+                  <wp14:pctHeight>0</wp14:pctHeight>
+                </wp14:sizeRelV>
+              </wp:anchor>
+            </w:drawing>
+          </mc:Choice>
+          <mc:Fallback>
+            <w:pict>
+              <v:line w14:anchorId="1972C665" id="Straight Connector 24" o:spid="_x0000_s1026" style="position:absolute;flip:x;z-index:251669504;visibility:visible;mso-wrap-style:square;mso-width-percent:0;mso-height-percent:0;mso-wrap-distance-left:9pt;mso-wrap-distance-top:0;mso-wrap-distance-right:9pt;mso-wrap-distance-bottom:0;mso-position-horizontal:absolute;mso-position-horizontal-relative:text;mso-position-vertical:absolute;mso-position-vertical-relative:text;mso-width-percent:0;mso-height-percent:0;mso-width-relative:margin;mso-height-relative:margin" from="154.4pt,3.6pt" to="154.4pt,46.8pt" o:gfxdata="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" strokecolor="black [3040]"/>
+            </w:pict>
+          </mc:Fallback>
+        </mc:AlternateContent>
+      </w:r>
+      <w:r>
+        <w:rPr>
+          <w:noProof/>
+        </w:rPr>
+        <w:drawing>
+          <wp:anchor distT="0" distB="0" distL="0" distR="0" simplePos="0" relativeHeight="251654144" behindDoc="1" locked="0" layoutInCell="1" allowOverlap="1" wp14:anchorId="65E0C604" wp14:editId="7B1987CD">
             <wp:simplePos x="0" y="0"/>
             <wp:positionH relativeFrom="page">
               <wp:posOffset>579120</wp:posOffset>
             </wp:positionH>
             <wp:positionV relativeFrom="paragraph">
-              <wp:posOffset>323850</wp:posOffset>
+              <wp:posOffset>204580</wp:posOffset>
             </wp:positionV>
             <wp:extent cx="135352" cy="101574"/>
             <wp:effectExtent l="0" t="0" r="0" b="0"/>
@@ -977,7 +1150,7 @@
                     <pic:cNvPicPr/>
                   </pic:nvPicPr>
                   <pic:blipFill>
-                    <a:blip r:embed="rId9" cstate="print"/>
+                    <a:blip r:embed="rId21" cstate="print"/>
                     <a:stretch>
                       <a:fillRect/>
                     </a:stretch>
@@ -1003,7 +1176,7 @@
           <w:position w:val="-2"/>
         </w:rPr>
         <w:drawing>
-          <wp:inline distT="0" distB="0" distL="0" distR="0" wp14:anchorId="22A2DC04" wp14:editId="5CDF57DF">
+          <wp:inline distT="0" distB="0" distL="0" distR="0" wp14:anchorId="1D7BC972" wp14:editId="30EBEB90">
             <wp:extent cx="97454" cy="146181"/>
             <wp:effectExtent l="0" t="0" r="0" b="0"/>
             <wp:docPr id="5" name="image3.png"/>
@@ -1018,7 +1191,7 @@
                     <pic:cNvPicPr/>
                   </pic:nvPicPr>
                   <pic:blipFill>
-                    <a:blip r:embed="rId10" cstate="print"/>
+                    <a:blip r:embed="rId22" cstate="print"/>
                     <a:stretch>
                       <a:fillRect/>
                     </a:stretch>
@@ -1056,7 +1229,7 @@
       <w:r>
         <w:t xml:space="preserve">Port Harcourt, Nigeria </w:t>
       </w:r>
-      <w:hyperlink r:id="rId11" w:history="1">
+      <w:hyperlink r:id="rId23" w:history="1">
         <w:r>
           <w:rPr>
             <w:rStyle w:val="Hyperlink"/>
@@ -1068,6 +1241,142 @@
     </w:p>
     <w:p>
       <w:pPr>
+        <w:pStyle w:val="BodyText"/>
+        <w:ind w:left="464" w:right="6358" w:hanging="303"/>
+        <w:rPr>
+          <w:color w:val="0000FF" w:themeColor="hyperlink"/>
+          <w:w w:val="95"/>
+        </w:rPr>
+      </w:pPr>
+      <w:r>
+        <w:rPr>
+          <w:noProof/>
+        </w:rPr>
+        <w:drawing>
+          <wp:anchor distT="0" distB="0" distL="114300" distR="114300" simplePos="0" relativeHeight="251674624" behindDoc="1" locked="0" layoutInCell="1" allowOverlap="1" wp14:anchorId="0AD56D98" wp14:editId="38DA0BD4">
+            <wp:simplePos x="0" y="0"/>
+            <wp:positionH relativeFrom="column">
+              <wp:posOffset>2088598</wp:posOffset>
+            </wp:positionH>
+            <wp:positionV relativeFrom="paragraph">
+              <wp:posOffset>26394</wp:posOffset>
+            </wp:positionV>
+            <wp:extent cx="170815" cy="158750"/>
+            <wp:effectExtent l="0" t="0" r="635" b="0"/>
+            <wp:wrapNone/>
+            <wp:docPr id="27" name="Picture 27"/>
+            <wp:cNvGraphicFramePr>
+              <a:graphicFrameLocks xmlns:a="http://schemas.openxmlformats.org/drawingml/2006/main" noChangeAspect="1"/>
+            </wp:cNvGraphicFramePr>
+            <a:graphic xmlns:a="http://schemas.openxmlformats.org/drawingml/2006/main">
+              <a:graphicData uri="http://schemas.openxmlformats.org/drawingml/2006/picture">
+                <pic:pic xmlns:pic="http://schemas.openxmlformats.org/drawingml/2006/picture">
+                  <pic:nvPicPr>
+                    <pic:cNvPr id="1" name=""/>
+                    <pic:cNvPicPr/>
+                  </pic:nvPicPr>
+                  <pic:blipFill>
+                    <a:blip r:embed="rId24" cstate="print">
+                      <a:extLst>
+                        <a:ext uri="{28A0092B-C50C-407E-A947-70E740481C1C}">
+                          <a14:useLocalDpi xmlns:a14="http://schemas.microsoft.com/office/drawing/2010/main" val="0"/>
+                        </a:ext>
+                      </a:extLst>
+                    </a:blip>
+                    <a:stretch>
+                      <a:fillRect/>
+                    </a:stretch>
+                  </pic:blipFill>
+                  <pic:spPr>
+                    <a:xfrm>
+                      <a:off x="0" y="0"/>
+                      <a:ext cx="170815" cy="158750"/>
+                    </a:xfrm>
+                    <a:prstGeom prst="rect">
+                      <a:avLst/>
+                    </a:prstGeom>
+                  </pic:spPr>
+                </pic:pic>
+              </a:graphicData>
+            </a:graphic>
+          </wp:anchor>
+        </w:drawing>
+      </w:r>
+      <w:r>
+        <w:rPr>
+          <w:noProof/>
+        </w:rPr>
+        <w:drawing>
+          <wp:anchor distT="0" distB="0" distL="114300" distR="114300" simplePos="0" relativeHeight="251672576" behindDoc="1" locked="0" layoutInCell="1" allowOverlap="1" wp14:anchorId="6358ADC9" wp14:editId="5C0FD454">
+            <wp:simplePos x="0" y="0"/>
+            <wp:positionH relativeFrom="column">
+              <wp:posOffset>90391</wp:posOffset>
+            </wp:positionH>
+            <wp:positionV relativeFrom="paragraph">
+              <wp:posOffset>31552</wp:posOffset>
+            </wp:positionV>
+            <wp:extent cx="150304" cy="129209"/>
+            <wp:effectExtent l="0" t="0" r="2540" b="4445"/>
+            <wp:wrapNone/>
+            <wp:docPr id="6" name="Picture 6"/>
+            <wp:cNvGraphicFramePr>
+              <a:graphicFrameLocks xmlns:a="http://schemas.openxmlformats.org/drawingml/2006/main" noChangeAspect="1"/>
+            </wp:cNvGraphicFramePr>
+            <a:graphic xmlns:a="http://schemas.openxmlformats.org/drawingml/2006/main">
+              <a:graphicData uri="http://schemas.openxmlformats.org/drawingml/2006/picture">
+                <pic:pic xmlns:pic="http://schemas.openxmlformats.org/drawingml/2006/picture">
+                  <pic:nvPicPr>
+                    <pic:cNvPr id="1" name=""/>
+                    <pic:cNvPicPr/>
+                  </pic:nvPicPr>
+                  <pic:blipFill>
+                    <a:blip r:embed="rId25" cstate="print">
+                      <a:extLst>
+                        <a:ext uri="{28A0092B-C50C-407E-A947-70E740481C1C}">
+                          <a14:useLocalDpi xmlns:a14="http://schemas.microsoft.com/office/drawing/2010/main" val="0"/>
+                        </a:ext>
+                      </a:extLst>
+                    </a:blip>
+                    <a:stretch>
+                      <a:fillRect/>
+                    </a:stretch>
+                  </pic:blipFill>
+                  <pic:spPr>
+                    <a:xfrm>
+                      <a:off x="0" y="0"/>
+                      <a:ext cx="150304" cy="129209"/>
+                    </a:xfrm>
+                    <a:prstGeom prst="rect">
+                      <a:avLst/>
+                    </a:prstGeom>
+                  </pic:spPr>
+                </pic:pic>
+              </a:graphicData>
+            </a:graphic>
+          </wp:anchor>
+        </w:drawing>
+      </w:r>
+      <w:r>
+        <w:rPr>
+          <w:rStyle w:val="Hyperlink"/>
+          <w:w w:val="95"/>
+          <w:u w:val="none"/>
+        </w:rPr>
+        <w:t xml:space="preserve">     </w:t>
+      </w:r>
+      <w:proofErr w:type="gramStart"/>
+      <w:r>
+        <w:rPr>
+          <w:rStyle w:val="Hyperlink"/>
+          <w:w w:val="95"/>
+          <w:u w:val="none"/>
+        </w:rPr>
+        <w:t>twitter.com/EsChris1</w:t>
+      </w:r>
+      <w:proofErr w:type="gramEnd"/>
+    </w:p>
+    <w:p>
+      <w:pPr>
         <w:pStyle w:val="Heading1"/>
         <w:ind w:left="0"/>
         <w:rPr>
@@ -1080,6 +1389,28 @@
           <w:cols w:space="720"/>
         </w:sectPr>
       </w:pPr>
+      <w:proofErr w:type="spellStart"/>
+      <w:r>
+        <w:rPr>
+          <w:sz w:val="2"/>
+        </w:rPr>
+        <w:t>Njj</w:t>
+      </w:r>
+      <w:proofErr w:type="spellEnd"/>
+      <w:r>
+        <w:rPr>
+          <w:sz w:val="2"/>
+        </w:rPr>
+        <w:t xml:space="preserve"> </w:t>
+      </w:r>
+      <w:proofErr w:type="spellStart"/>
+      <w:r>
+        <w:rPr>
+          <w:sz w:val="2"/>
+        </w:rPr>
+        <w:t>jjj</w:t>
+      </w:r>
+      <w:proofErr w:type="spellEnd"/>
     </w:p>
     <w:p>
       <w:pPr>
@@ -1105,7 +1436,7 @@
         <mc:AlternateContent>
           <mc:Choice Requires="wps">
             <w:drawing>
-              <wp:anchor distT="0" distB="0" distL="0" distR="0" simplePos="0" relativeHeight="251664384" behindDoc="1" locked="0" layoutInCell="1" allowOverlap="1" wp14:anchorId="3AE6D6DA" wp14:editId="44CD3480">
+              <wp:anchor distT="0" distB="0" distL="0" distR="0" simplePos="0" relativeHeight="251664384" behindDoc="1" locked="0" layoutInCell="1" allowOverlap="1" wp14:anchorId="1A481E02" wp14:editId="5BB3EF1E">
                 <wp:simplePos x="0" y="0"/>
                 <wp:positionH relativeFrom="page">
                   <wp:posOffset>570865</wp:posOffset>
@@ -1195,7 +1526,13 @@
         <w:rPr>
           <w:w w:val="95"/>
         </w:rPr>
-        <w:t>An</w:t>
+        <w:t>A developer and a</w:t>
+      </w:r>
+      <w:r>
+        <w:rPr>
+          <w:w w:val="95"/>
+        </w:rPr>
+        <w:t>n</w:t>
       </w:r>
       <w:r>
         <w:rPr>
@@ -1273,15 +1610,7 @@
         <w:rPr>
           <w:w w:val="95"/>
         </w:rPr>
-        <w:t>year</w:t>
-      </w:r>
-      <w:bookmarkStart w:id="0" w:name="_GoBack"/>
-      <w:bookmarkEnd w:id="0"/>
-      <w:r>
-        <w:rPr>
-          <w:w w:val="95"/>
-        </w:rPr>
-        <w:t>s</w:t>
+        <w:t>years</w:t>
       </w:r>
       <w:r>
         <w:rPr>
@@ -1318,34 +1647,22 @@
       </w:r>
       <w:r>
         <w:rPr>
-          <w:w w:val="95"/>
-        </w:rPr>
-        <w:t>D</w:t>
-      </w:r>
-      <w:r>
-        <w:rPr>
-          <w:w w:val="95"/>
-        </w:rPr>
-        <w:t>iagnose,</w:t>
-      </w:r>
-      <w:r>
-        <w:rPr>
           <w:spacing w:val="-23"/>
           <w:w w:val="95"/>
         </w:rPr>
-        <w:t xml:space="preserve"> </w:t>
+        <w:t xml:space="preserve">I </w:t>
       </w:r>
       <w:r>
         <w:rPr>
           <w:w w:val="95"/>
         </w:rPr>
-        <w:t>troubleshoot</w:t>
+        <w:t>D</w:t>
       </w:r>
       <w:r>
         <w:rPr>
           <w:w w:val="95"/>
         </w:rPr>
-        <w:t>s</w:t>
+        <w:t>iagnose,</w:t>
       </w:r>
       <w:r>
         <w:rPr>
@@ -1358,7 +1675,7 @@
         <w:rPr>
           <w:w w:val="95"/>
         </w:rPr>
-        <w:t>and</w:t>
+        <w:t>troubleshoot</w:t>
       </w:r>
       <w:r>
         <w:rPr>
@@ -1371,13 +1688,7 @@
         <w:rPr>
           <w:w w:val="95"/>
         </w:rPr>
-        <w:t>resolve</w:t>
-      </w:r>
-      <w:r>
-        <w:rPr>
-          <w:w w:val="95"/>
-        </w:rPr>
-        <w:t>s</w:t>
+        <w:t>and</w:t>
       </w:r>
       <w:r>
         <w:rPr>
@@ -1390,7 +1701,7 @@
         <w:rPr>
           <w:w w:val="95"/>
         </w:rPr>
-        <w:t>a</w:t>
+        <w:t>resolve</w:t>
       </w:r>
       <w:r>
         <w:rPr>
@@ -1401,6 +1712,19 @@
       </w:r>
       <w:r>
         <w:rPr>
+          <w:w w:val="95"/>
+        </w:rPr>
+        <w:t>a</w:t>
+      </w:r>
+      <w:r>
+        <w:rPr>
+          <w:spacing w:val="-23"/>
+          <w:w w:val="95"/>
+        </w:rPr>
+        <w:t xml:space="preserve"> </w:t>
+      </w:r>
+      <w:r>
+        <w:rPr>
           <w:spacing w:val="-3"/>
           <w:w w:val="95"/>
         </w:rPr>
@@ -1433,7 +1757,13 @@
         <w:t xml:space="preserve">software, </w:t>
       </w:r>
       <w:r>
-        <w:t>hardware and connectivity issues. Provides customer service support by performing detailed investigation</w:t>
+        <w:t>har</w:t>
+      </w:r>
+      <w:r>
+        <w:t>dware and connectivity issues, p</w:t>
+      </w:r>
+      <w:r>
+        <w:t>rovides customer service support by performing detailed investigation</w:t>
       </w:r>
       <w:r>
         <w:rPr>
@@ -1680,13 +2010,20 @@
         </w:rPr>
         <w:t>Elan</w:t>
       </w:r>
+      <w:r>
+        <w:rPr>
+          <w:i/>
+          <w:sz w:val="23"/>
+        </w:rPr>
+        <w:t>Hub</w:t>
+      </w:r>
       <w:proofErr w:type="spellEnd"/>
       <w:r>
         <w:rPr>
           <w:i/>
           <w:sz w:val="23"/>
         </w:rPr>
-        <w:t xml:space="preserve"> Hub ITF/NACA, Port Harcourt</w:t>
+        <w:t xml:space="preserve"> ITF/NACA, Port Harcourt</w:t>
       </w:r>
       <w:r>
         <w:rPr>
@@ -3465,7 +3802,7 @@
         <mc:AlternateContent>
           <mc:Choice Requires="wps">
             <w:drawing>
-              <wp:anchor distT="0" distB="0" distL="114300" distR="114300" simplePos="0" relativeHeight="251661312" behindDoc="0" locked="0" layoutInCell="1" allowOverlap="1" wp14:anchorId="54482541" wp14:editId="6ECA02C1">
+              <wp:anchor distT="0" distB="0" distL="114300" distR="114300" simplePos="0" relativeHeight="251661312" behindDoc="0" locked="0" layoutInCell="1" allowOverlap="1" wp14:anchorId="409B6762" wp14:editId="24D9E42F">
                 <wp:simplePos x="0" y="0"/>
                 <wp:positionH relativeFrom="page">
                   <wp:posOffset>570865</wp:posOffset>
@@ -3530,7 +3867,7 @@
           </mc:Choice>
           <mc:Fallback>
             <w:pict>
-              <v:rect w14:anchorId="5837B8E8" id="Rectangle 10" o:spid="_x0000_s1026" style="position:absolute;margin-left:44.95pt;margin-top:20.8pt;width:504.35pt;height:1.5pt;z-index:251661312;visibility:visible;mso-wrap-style:square;mso-width-percent:0;mso-height-percent:0;mso-wrap-distance-left:9pt;mso-wrap-distance-top:0;mso-wrap-distance-right:9pt;mso-wrap-distance-bottom:0;mso-position-horizontal:absolute;mso-position-horizontal-relative:page;mso-position-vertical:absolute;mso-position-vertical-relative:text;mso-width-percent:0;mso-height-percent:0;mso-width-relative:page;mso-height-relative:page;v-text-anchor:top" o:gfxdata="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" fillcolor="black" stroked="f">
+              <v:rect w14:anchorId="01F399F2" id="Rectangle 10" o:spid="_x0000_s1026" style="position:absolute;margin-left:44.95pt;margin-top:20.8pt;width:504.35pt;height:1.5pt;z-index:251661312;visibility:visible;mso-wrap-style:square;mso-width-percent:0;mso-height-percent:0;mso-wrap-distance-left:9pt;mso-wrap-distance-top:0;mso-wrap-distance-right:9pt;mso-wrap-distance-bottom:0;mso-position-horizontal:absolute;mso-position-horizontal-relative:page;mso-position-vertical:absolute;mso-position-vertical-relative:text;mso-width-percent:0;mso-height-percent:0;mso-width-relative:page;mso-height-relative:page;v-text-anchor:top" o:gfxdata="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" fillcolor="black" stroked="f">
                 <w10:wrap anchorx="page"/>
               </v:rect>
             </w:pict>
@@ -3541,14 +3878,32 @@
         <w:rPr>
           <w:color w:val="7030A0"/>
         </w:rPr>
-        <w:t xml:space="preserve">  Skills</w:t>
+        <w:t xml:space="preserve">  </w:t>
+      </w:r>
+      <w:r>
+        <w:rPr>
+          <w:color w:val="7030A0"/>
+        </w:rPr>
+        <w:t xml:space="preserve">Technical </w:t>
+      </w:r>
+      <w:r>
+        <w:rPr>
+          <w:color w:val="7030A0"/>
+        </w:rPr>
+        <w:t>Skills</w:t>
+      </w:r>
+      <w:r>
+        <w:rPr>
+          <w:color w:val="7030A0"/>
+        </w:rPr>
+        <w:t xml:space="preserve">                                                                    Interpersonal Skills</w:t>
       </w:r>
     </w:p>
     <w:p>
       <w:pPr>
         <w:pStyle w:val="BodyText"/>
         <w:spacing w:before="238" w:line="432" w:lineRule="auto"/>
-        <w:ind w:left="126" w:right="-14"/>
+        <w:ind w:right="-14"/>
         <w:rPr>
           <w:w w:val="95"/>
         </w:rPr>
@@ -3577,12 +3932,29 @@
           <w:b/>
           <w:w w:val="95"/>
         </w:rPr>
-      </w:pPr>
-      <w:r>
+        <w:sectPr>
+          <w:type w:val="continuous"/>
+          <w:pgSz w:w="11900" w:h="16840"/>
+          <w:pgMar w:top="780" w:right="800" w:bottom="280" w:left="780" w:header="720" w:footer="720" w:gutter="0"/>
+          <w:cols w:num="2" w:space="720"/>
+        </w:sectPr>
+      </w:pPr>
+    </w:p>
+    <w:p>
+      <w:pPr>
+        <w:pStyle w:val="BodyText"/>
+        <w:ind w:left="846" w:right="-14"/>
         <w:rPr>
           <w:b/>
           <w:w w:val="95"/>
         </w:rPr>
+      </w:pPr>
+      <w:r>
+        <w:rPr>
+          <w:b/>
+          <w:w w:val="95"/>
+        </w:rPr>
+        <w:lastRenderedPageBreak/>
         <w:t>Programming Languages</w:t>
       </w:r>
     </w:p>
@@ -3645,19 +4017,246 @@
     <w:p>
       <w:pPr>
         <w:pStyle w:val="BodyText"/>
-      </w:pPr>
-      <w:r>
-        <w:br w:type="column"/>
+        <w:numPr>
+          <w:ilvl w:val="0"/>
+          <w:numId w:val="1"/>
+        </w:numPr>
+        <w:ind w:right="936"/>
+      </w:pPr>
+      <w:r>
+        <w:t>JavaScript</w:t>
       </w:r>
     </w:p>
     <w:p>
       <w:pPr>
         <w:pStyle w:val="BodyText"/>
-        <w:ind w:left="846"/>
+        <w:ind w:left="90"/>
         <w:rPr>
           <w:b/>
         </w:rPr>
       </w:pPr>
+      <w:r>
+        <w:rPr>
+          <w:noProof/>
+        </w:rPr>
+        <w:lastRenderedPageBreak/>
+        <mc:AlternateContent>
+          <mc:Choice Requires="wps">
+            <w:drawing>
+              <wp:anchor distT="0" distB="0" distL="114300" distR="114300" simplePos="0" relativeHeight="251675648" behindDoc="0" locked="0" layoutInCell="1" allowOverlap="1" wp14:anchorId="5613A0C9" wp14:editId="4A0C2453">
+                <wp:simplePos x="0" y="0"/>
+                <wp:positionH relativeFrom="margin">
+                  <wp:align>right</wp:align>
+                </wp:positionH>
+                <wp:positionV relativeFrom="paragraph">
+                  <wp:posOffset>-2788</wp:posOffset>
+                </wp:positionV>
+                <wp:extent cx="2176172" cy="1351280"/>
+                <wp:effectExtent l="0" t="0" r="0" b="1270"/>
+                <wp:wrapNone/>
+                <wp:docPr id="28" name="Text Box 28"/>
+                <wp:cNvGraphicFramePr/>
+                <a:graphic xmlns:a="http://schemas.openxmlformats.org/drawingml/2006/main">
+                  <a:graphicData uri="http://schemas.microsoft.com/office/word/2010/wordprocessingShape">
+                    <wps:wsp>
+                      <wps:cNvSpPr txBox="1"/>
+                      <wps:spPr>
+                        <a:xfrm>
+                          <a:off x="0" y="0"/>
+                          <a:ext cx="2176172" cy="1351280"/>
+                        </a:xfrm>
+                        <a:prstGeom prst="rect">
+                          <a:avLst/>
+                        </a:prstGeom>
+                        <a:solidFill>
+                          <a:schemeClr val="lt1"/>
+                        </a:solidFill>
+                        <a:ln w="6350">
+                          <a:noFill/>
+                        </a:ln>
+                        <a:effectLst/>
+                      </wps:spPr>
+                      <wps:style>
+                        <a:lnRef idx="0">
+                          <a:schemeClr val="accent1"/>
+                        </a:lnRef>
+                        <a:fillRef idx="0">
+                          <a:schemeClr val="accent1"/>
+                        </a:fillRef>
+                        <a:effectRef idx="0">
+                          <a:schemeClr val="accent1"/>
+                        </a:effectRef>
+                        <a:fontRef idx="minor">
+                          <a:schemeClr val="dk1"/>
+                        </a:fontRef>
+                      </wps:style>
+                      <wps:txbx>
+                        <w:txbxContent>
+                          <w:p>
+                            <w:pPr>
+                              <w:pStyle w:val="BodyText"/>
+                              <w:numPr>
+                                <w:ilvl w:val="0"/>
+                                <w:numId w:val="1"/>
+                              </w:numPr>
+                              <w:ind w:left="450" w:right="180"/>
+                            </w:pPr>
+                            <w:r>
+                              <w:t>Good Communication</w:t>
+                            </w:r>
+                          </w:p>
+                          <w:p>
+                            <w:pPr>
+                              <w:pStyle w:val="BodyText"/>
+                              <w:numPr>
+                                <w:ilvl w:val="0"/>
+                                <w:numId w:val="1"/>
+                              </w:numPr>
+                              <w:ind w:left="450" w:right="180"/>
+                            </w:pPr>
+                            <w:r>
+                              <w:t xml:space="preserve">Emotionally intelligent </w:t>
+                            </w:r>
+                          </w:p>
+                          <w:p>
+                            <w:pPr>
+                              <w:pStyle w:val="BodyText"/>
+                              <w:numPr>
+                                <w:ilvl w:val="0"/>
+                                <w:numId w:val="1"/>
+                              </w:numPr>
+                              <w:ind w:left="450" w:right="180"/>
+                            </w:pPr>
+                            <w:r>
+                              <w:t>Problem solving &amp; decision making</w:t>
+                            </w:r>
+                          </w:p>
+                          <w:p>
+                            <w:pPr>
+                              <w:pStyle w:val="BodyText"/>
+                              <w:numPr>
+                                <w:ilvl w:val="0"/>
+                                <w:numId w:val="1"/>
+                              </w:numPr>
+                              <w:ind w:left="450" w:right="180"/>
+                            </w:pPr>
+                            <w:r>
+                              <w:t>Team-work</w:t>
+                            </w:r>
+                          </w:p>
+                          <w:p>
+                            <w:pPr>
+                              <w:pStyle w:val="BodyText"/>
+                              <w:numPr>
+                                <w:ilvl w:val="0"/>
+                                <w:numId w:val="1"/>
+                              </w:numPr>
+                              <w:ind w:left="450" w:right="180"/>
+                            </w:pPr>
+                            <w:r>
+                              <w:t>Professional Instructor</w:t>
+                            </w:r>
+                          </w:p>
+                          <w:p/>
+                        </w:txbxContent>
+                      </wps:txbx>
+                      <wps:bodyPr rot="0" spcFirstLastPara="0" vertOverflow="overflow" horzOverflow="overflow" vert="horz" wrap="square" lIns="91440" tIns="45720" rIns="91440" bIns="45720" numCol="1" spcCol="0" rtlCol="0" fromWordArt="0" anchor="t" anchorCtr="0" forceAA="0" compatLnSpc="1">
+                        <a:prstTxWarp prst="textNoShape">
+                          <a:avLst/>
+                        </a:prstTxWarp>
+                        <a:noAutofit/>
+                      </wps:bodyPr>
+                    </wps:wsp>
+                  </a:graphicData>
+                </a:graphic>
+                <wp14:sizeRelH relativeFrom="margin">
+                  <wp14:pctWidth>0</wp14:pctWidth>
+                </wp14:sizeRelH>
+              </wp:anchor>
+            </w:drawing>
+          </mc:Choice>
+          <mc:Fallback>
+            <w:pict>
+              <v:shape w14:anchorId="5613A0C9" id="Text Box 28" o:spid="_x0000_s1028" type="#_x0000_t202" style="position:absolute;left:0;text-align:left;margin-left:120.15pt;margin-top:-.2pt;width:171.35pt;height:106.4pt;z-index:251675648;visibility:visible;mso-wrap-style:square;mso-width-percent:0;mso-wrap-distance-left:9pt;mso-wrap-distance-top:0;mso-wrap-distance-right:9pt;mso-wrap-distance-bottom:0;mso-position-horizontal:right;mso-position-horizontal-relative:margin;mso-position-vertical:absolute;mso-position-vertical-relative:text;mso-width-percent:0;mso-width-relative:margin;v-text-anchor:top" o:gfxdata="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" fillcolor="white [3201]" stroked="f" strokeweight=".5pt">
+                <v:textbox>
+                  <w:txbxContent>
+                    <w:p>
+                      <w:pPr>
+                        <w:pStyle w:val="BodyText"/>
+                        <w:numPr>
+                          <w:ilvl w:val="0"/>
+                          <w:numId w:val="1"/>
+                        </w:numPr>
+                        <w:ind w:left="450" w:right="180"/>
+                      </w:pPr>
+                      <w:r>
+                        <w:t>Good Communication</w:t>
+                      </w:r>
+                    </w:p>
+                    <w:p>
+                      <w:pPr>
+                        <w:pStyle w:val="BodyText"/>
+                        <w:numPr>
+                          <w:ilvl w:val="0"/>
+                          <w:numId w:val="1"/>
+                        </w:numPr>
+                        <w:ind w:left="450" w:right="180"/>
+                      </w:pPr>
+                      <w:r>
+                        <w:t xml:space="preserve">Emotionally intelligent </w:t>
+                      </w:r>
+                    </w:p>
+                    <w:p>
+                      <w:pPr>
+                        <w:pStyle w:val="BodyText"/>
+                        <w:numPr>
+                          <w:ilvl w:val="0"/>
+                          <w:numId w:val="1"/>
+                        </w:numPr>
+                        <w:ind w:left="450" w:right="180"/>
+                      </w:pPr>
+                      <w:r>
+                        <w:t>Problem solving &amp; decision making</w:t>
+                      </w:r>
+                    </w:p>
+                    <w:p>
+                      <w:pPr>
+                        <w:pStyle w:val="BodyText"/>
+                        <w:numPr>
+                          <w:ilvl w:val="0"/>
+                          <w:numId w:val="1"/>
+                        </w:numPr>
+                        <w:ind w:left="450" w:right="180"/>
+                      </w:pPr>
+                      <w:r>
+                        <w:t>Team</w:t>
+                      </w:r>
+                      <w:r>
+                        <w:t>-work</w:t>
+                      </w:r>
+                    </w:p>
+                    <w:p>
+                      <w:pPr>
+                        <w:pStyle w:val="BodyText"/>
+                        <w:numPr>
+                          <w:ilvl w:val="0"/>
+                          <w:numId w:val="1"/>
+                        </w:numPr>
+                        <w:ind w:left="450" w:right="180"/>
+                      </w:pPr>
+                      <w:r>
+                        <w:t>Professional Instructor</w:t>
+                      </w:r>
+                    </w:p>
+                    <w:p/>
+                  </w:txbxContent>
+                </v:textbox>
+                <w10:wrap anchorx="margin"/>
+              </v:shape>
+            </w:pict>
+          </mc:Fallback>
+        </mc:AlternateContent>
+      </w:r>
       <w:r>
         <w:rPr>
           <w:b/>
@@ -3672,6 +4271,7 @@
           <w:ilvl w:val="0"/>
           <w:numId w:val="1"/>
         </w:numPr>
+        <w:ind w:left="90"/>
         <w:rPr>
           <w:sz w:val="28"/>
         </w:rPr>
@@ -3687,6 +4287,7 @@
           <w:ilvl w:val="0"/>
           <w:numId w:val="1"/>
         </w:numPr>
+        <w:ind w:left="90"/>
         <w:rPr>
           <w:w w:val="95"/>
         </w:rPr>
@@ -3718,7 +4319,7 @@
           <w:ilvl w:val="0"/>
           <w:numId w:val="1"/>
         </w:numPr>
-        <w:ind w:right="-14"/>
+        <w:ind w:left="90" w:right="-14"/>
         <w:rPr>
           <w:w w:val="95"/>
         </w:rPr>
@@ -3737,7 +4338,7 @@
           <w:ilvl w:val="0"/>
           <w:numId w:val="1"/>
         </w:numPr>
-        <w:ind w:right="-14"/>
+        <w:ind w:left="90" w:right="-14"/>
       </w:pPr>
       <w:r>
         <w:t>Microsoft Word</w:t>
@@ -3750,11 +4351,41 @@
           <w:ilvl w:val="0"/>
           <w:numId w:val="1"/>
         </w:numPr>
+        <w:ind w:left="90" w:right="936"/>
+      </w:pPr>
+      <w:r>
+        <w:t xml:space="preserve">MS Excel, &amp; other range of software. </w:t>
+      </w:r>
+    </w:p>
+    <w:p>
+      <w:pPr>
+        <w:pStyle w:val="BodyText"/>
+        <w:ind w:right="180"/>
+      </w:pPr>
+    </w:p>
+    <w:p>
+      <w:pPr>
+        <w:pStyle w:val="BodyText"/>
         <w:ind w:right="936"/>
       </w:pPr>
-      <w:r>
-        <w:t xml:space="preserve">MS Excel, &amp; other range of software. </w:t>
-      </w:r>
+    </w:p>
+    <w:p>
+      <w:pPr>
+        <w:pStyle w:val="BodyText"/>
+        <w:ind w:right="936"/>
+      </w:pPr>
+    </w:p>
+    <w:p>
+      <w:pPr>
+        <w:pStyle w:val="BodyText"/>
+        <w:ind w:right="936"/>
+      </w:pPr>
+    </w:p>
+    <w:p>
+      <w:pPr>
+        <w:pStyle w:val="BodyText"/>
+        <w:ind w:right="936"/>
+      </w:pPr>
     </w:p>
     <w:p>
       <w:pPr>
@@ -3763,9 +4394,26 @@
           <w:type w:val="continuous"/>
           <w:pgSz w:w="11900" w:h="16840"/>
           <w:pgMar w:top="780" w:right="800" w:bottom="280" w:left="780" w:header="720" w:footer="720" w:gutter="0"/>
-          <w:cols w:num="2" w:space="720"/>
+          <w:cols w:num="3" w:space="570"/>
         </w:sectPr>
       </w:pPr>
+    </w:p>
+    <w:p>
+      <w:pPr>
+        <w:tabs>
+          <w:tab w:val="left" w:pos="908"/>
+        </w:tabs>
+        <w:sectPr>
+          <w:type w:val="continuous"/>
+          <w:pgSz w:w="11900" w:h="16840"/>
+          <w:pgMar w:top="780" w:right="800" w:bottom="280" w:left="780" w:header="720" w:footer="720" w:gutter="0"/>
+          <w:cols w:space="3530"/>
+        </w:sectPr>
+      </w:pPr>
+      <w:r>
+        <w:lastRenderedPageBreak/>
+        <w:tab/>
+      </w:r>
     </w:p>
     <w:p>
       <w:pPr>
@@ -3784,7 +4432,7 @@
         <mc:AlternateContent>
           <mc:Choice Requires="wps">
             <w:drawing>
-              <wp:anchor distT="0" distB="0" distL="0" distR="0" simplePos="0" relativeHeight="251662336" behindDoc="1" locked="0" layoutInCell="1" allowOverlap="1" wp14:anchorId="49253D33" wp14:editId="34A9BAC6">
+              <wp:anchor distT="0" distB="0" distL="0" distR="0" simplePos="0" relativeHeight="251662336" behindDoc="1" locked="0" layoutInCell="1" allowOverlap="1" wp14:anchorId="5E4981F2" wp14:editId="450B19C6">
                 <wp:simplePos x="0" y="0"/>
                 <wp:positionH relativeFrom="page">
                   <wp:posOffset>570865</wp:posOffset>
@@ -3849,7 +4497,7 @@
           </mc:Choice>
           <mc:Fallback>
             <w:pict>
-              <v:rect w14:anchorId="56775399" id="Rectangle 11" o:spid="_x0000_s1026" style="position:absolute;margin-left:44.95pt;margin-top:25.65pt;width:504.35pt;height:1.5pt;z-index:-251654144;visibility:visible;mso-wrap-style:square;mso-width-percent:0;mso-height-percent:0;mso-wrap-distance-left:0;mso-wrap-distance-top:0;mso-wrap-distance-right:0;mso-wrap-distance-bottom:0;mso-position-horizontal:absolute;mso-position-horizontal-relative:page;mso-position-vertical:absolute;mso-position-vertical-relative:text;mso-width-percent:0;mso-height-percent:0;mso-width-relative:page;mso-height-relative:page;v-text-anchor:top" o:gfxdata="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" fillcolor="black" stroked="f">
+              <v:rect w14:anchorId="5D710D85" id="Rectangle 11" o:spid="_x0000_s1026" style="position:absolute;margin-left:44.95pt;margin-top:25.65pt;width:504.35pt;height:1.5pt;z-index:-251654144;visibility:visible;mso-wrap-style:square;mso-width-percent:0;mso-height-percent:0;mso-wrap-distance-left:0;mso-wrap-distance-top:0;mso-wrap-distance-right:0;mso-wrap-distance-bottom:0;mso-position-horizontal:absolute;mso-position-horizontal-relative:page;mso-position-vertical:absolute;mso-position-vertical-relative:text;mso-width-percent:0;mso-height-percent:0;mso-width-relative:page;mso-height-relative:page;v-text-anchor:top" o:gfxdata="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" fillcolor="black" stroked="f">
                 <w10:wrap type="topAndBottom" anchorx="page"/>
               </v:rect>
             </w:pict>
@@ -3868,200 +4516,9 @@
         <w:spacing w:before="133"/>
         <w:ind w:left="126"/>
         <w:rPr>
-          <w:rFonts w:ascii="Lato Hairline"/>
-          <w:i/>
-          <w:sz w:val="23"/>
-        </w:rPr>
-      </w:pPr>
-      <w:proofErr w:type="spellStart"/>
-      <w:r>
-        <w:rPr>
           <w:b/>
           <w:sz w:val="23"/>
         </w:rPr>
-        <w:t>Pst</w:t>
-      </w:r>
-      <w:proofErr w:type="spellEnd"/>
-      <w:r>
-        <w:rPr>
-          <w:b/>
-          <w:sz w:val="23"/>
-        </w:rPr>
-        <w:t>. Levi Jeremiah</w:t>
-      </w:r>
-      <w:r>
-        <w:rPr>
-          <w:sz w:val="23"/>
-        </w:rPr>
-        <w:t xml:space="preserve">, </w:t>
-      </w:r>
-      <w:r>
-        <w:rPr>
-          <w:rFonts w:ascii="Lato Hairline"/>
-          <w:i/>
-          <w:sz w:val="23"/>
-        </w:rPr>
-        <w:t xml:space="preserve">Lead Pastor, Charisma Embassy </w:t>
-      </w:r>
-      <w:proofErr w:type="spellStart"/>
-      <w:r>
-        <w:rPr>
-          <w:rFonts w:ascii="Lato Hairline"/>
-          <w:i/>
-          <w:sz w:val="23"/>
-        </w:rPr>
-        <w:t>In't</w:t>
-      </w:r>
-      <w:proofErr w:type="spellEnd"/>
-      <w:r>
-        <w:rPr>
-          <w:rFonts w:ascii="Lato Hairline"/>
-          <w:i/>
-          <w:sz w:val="23"/>
-        </w:rPr>
-        <w:t xml:space="preserve">, </w:t>
-      </w:r>
-      <w:proofErr w:type="spellStart"/>
-      <w:r>
-        <w:rPr>
-          <w:rFonts w:ascii="Lato Hairline"/>
-          <w:i/>
-          <w:sz w:val="23"/>
-        </w:rPr>
-        <w:t>Choba</w:t>
-      </w:r>
-      <w:proofErr w:type="spellEnd"/>
-      <w:r>
-        <w:rPr>
-          <w:rFonts w:ascii="Lato Hairline"/>
-          <w:i/>
-          <w:sz w:val="23"/>
-        </w:rPr>
-        <w:t>, Port-Harcourt, Rivers State.</w:t>
-      </w:r>
-    </w:p>
-    <w:p>
-      <w:pPr>
-        <w:pStyle w:val="BodyText"/>
-        <w:spacing w:before="48"/>
-        <w:ind w:left="126"/>
-      </w:pPr>
-      <w:r>
-        <w:t>08065232764</w:t>
-      </w:r>
-    </w:p>
-    <w:p>
-      <w:pPr>
-        <w:spacing w:before="187" w:line="280" w:lineRule="auto"/>
-        <w:ind w:left="126" w:right="5370"/>
-        <w:rPr>
-          <w:sz w:val="23"/>
-        </w:rPr>
-      </w:pPr>
-      <w:r>
-        <w:rPr>
-          <w:b/>
-          <w:spacing w:val="-8"/>
-          <w:sz w:val="23"/>
-        </w:rPr>
-        <w:t>Mr.</w:t>
-      </w:r>
-      <w:r>
-        <w:rPr>
-          <w:b/>
-          <w:spacing w:val="-49"/>
-          <w:sz w:val="23"/>
-        </w:rPr>
-        <w:t xml:space="preserve"> </w:t>
-      </w:r>
-      <w:proofErr w:type="spellStart"/>
-      <w:r>
-        <w:rPr>
-          <w:b/>
-          <w:sz w:val="23"/>
-        </w:rPr>
-        <w:t>Ogbodo</w:t>
-      </w:r>
-      <w:proofErr w:type="spellEnd"/>
-      <w:r>
-        <w:rPr>
-          <w:b/>
-          <w:spacing w:val="-49"/>
-          <w:sz w:val="23"/>
-        </w:rPr>
-        <w:t xml:space="preserve"> </w:t>
-      </w:r>
-      <w:proofErr w:type="spellStart"/>
-      <w:r>
-        <w:rPr>
-          <w:b/>
-          <w:sz w:val="23"/>
-        </w:rPr>
-        <w:t>Chinedu</w:t>
-      </w:r>
-      <w:proofErr w:type="spellEnd"/>
-      <w:r>
-        <w:rPr>
-          <w:sz w:val="23"/>
-        </w:rPr>
-        <w:t>,</w:t>
-      </w:r>
-      <w:r>
-        <w:rPr>
-          <w:spacing w:val="-48"/>
-          <w:sz w:val="23"/>
-        </w:rPr>
-        <w:t xml:space="preserve"> </w:t>
-      </w:r>
-      <w:r>
-        <w:rPr>
-          <w:rFonts w:ascii="Lato Hairline"/>
-          <w:i/>
-          <w:sz w:val="23"/>
-        </w:rPr>
-        <w:t>GIS</w:t>
-      </w:r>
-      <w:r>
-        <w:rPr>
-          <w:rFonts w:ascii="Lato Hairline"/>
-          <w:i/>
-          <w:spacing w:val="-41"/>
-          <w:sz w:val="23"/>
-        </w:rPr>
-        <w:t xml:space="preserve"> </w:t>
-      </w:r>
-      <w:r>
-        <w:rPr>
-          <w:rFonts w:ascii="Lato Hairline"/>
-          <w:i/>
-          <w:sz w:val="23"/>
-        </w:rPr>
-        <w:t>Lecturer</w:t>
-      </w:r>
-      <w:r>
-        <w:rPr>
-          <w:sz w:val="23"/>
-        </w:rPr>
-        <w:t>,</w:t>
-      </w:r>
-      <w:r>
-        <w:rPr>
-          <w:spacing w:val="-49"/>
-          <w:sz w:val="23"/>
-        </w:rPr>
-        <w:t xml:space="preserve"> </w:t>
-      </w:r>
-      <w:r>
-        <w:rPr>
-          <w:sz w:val="23"/>
-        </w:rPr>
-        <w:t>UNN 08036547912</w:t>
-      </w:r>
-    </w:p>
-    <w:p>
-      <w:pPr>
-        <w:pStyle w:val="BodyText"/>
-        <w:spacing w:before="238" w:line="283" w:lineRule="auto"/>
         <w:sectPr>
           <w:type w:val="continuous"/>
           <w:pgSz w:w="11900" w:h="16840"/>
@@ -4072,6 +4529,365 @@
     </w:p>
     <w:p>
       <w:pPr>
+        <w:spacing w:before="133"/>
+        <w:ind w:left="126" w:right="-1629"/>
+        <w:rPr>
+          <w:rFonts w:ascii="Lato Hairline"/>
+          <w:i/>
+          <w:sz w:val="23"/>
+        </w:rPr>
+      </w:pPr>
+      <w:proofErr w:type="spellStart"/>
+      <w:r>
+        <w:rPr>
+          <w:b/>
+          <w:sz w:val="23"/>
+        </w:rPr>
+        <w:t>Pst</w:t>
+      </w:r>
+      <w:proofErr w:type="spellEnd"/>
+      <w:r>
+        <w:rPr>
+          <w:b/>
+          <w:sz w:val="23"/>
+        </w:rPr>
+        <w:t>. Levi Jeremiah</w:t>
+      </w:r>
+      <w:r>
+        <w:rPr>
+          <w:sz w:val="23"/>
+        </w:rPr>
+        <w:t xml:space="preserve">, </w:t>
+      </w:r>
+      <w:r>
+        <w:rPr>
+          <w:rFonts w:ascii="Lato Hairline"/>
+          <w:i/>
+          <w:sz w:val="23"/>
+        </w:rPr>
+        <w:t xml:space="preserve">Lead Pastor, Charisma Embassy </w:t>
+      </w:r>
+      <w:proofErr w:type="spellStart"/>
+      <w:r>
+        <w:rPr>
+          <w:rFonts w:ascii="Lato Hairline"/>
+          <w:i/>
+          <w:sz w:val="23"/>
+        </w:rPr>
+        <w:t>In't</w:t>
+      </w:r>
+      <w:proofErr w:type="spellEnd"/>
+      <w:r>
+        <w:rPr>
+          <w:rFonts w:ascii="Lato Hairline"/>
+          <w:i/>
+          <w:sz w:val="23"/>
+        </w:rPr>
+        <w:t xml:space="preserve">, </w:t>
+      </w:r>
+      <w:proofErr w:type="spellStart"/>
+      <w:r>
+        <w:rPr>
+          <w:rFonts w:ascii="Lato Hairline"/>
+          <w:i/>
+          <w:sz w:val="23"/>
+        </w:rPr>
+        <w:t>Choba</w:t>
+      </w:r>
+      <w:proofErr w:type="spellEnd"/>
+      <w:r>
+        <w:rPr>
+          <w:rFonts w:ascii="Lato Hairline"/>
+          <w:i/>
+          <w:sz w:val="23"/>
+        </w:rPr>
+        <w:t>, Port-Harcourt, Rivers State.</w:t>
+      </w:r>
+    </w:p>
+    <w:p>
+      <w:pPr>
+        <w:pStyle w:val="BodyText"/>
+        <w:spacing w:before="48"/>
+        <w:ind w:left="126" w:right="-1629"/>
+      </w:pPr>
+      <w:r>
+        <w:t>08065232764</w:t>
+      </w:r>
+    </w:p>
+    <w:p>
+      <w:pPr>
+        <w:pStyle w:val="BodyText"/>
+        <w:spacing w:before="48"/>
+        <w:ind w:left="126"/>
+      </w:pPr>
+      <w:r>
+        <w:rPr>
+          <w:noProof/>
+        </w:rPr>
+        <mc:AlternateContent>
+          <mc:Choice Requires="wps">
+            <w:drawing>
+              <wp:anchor distT="0" distB="0" distL="114300" distR="114300" simplePos="0" relativeHeight="251677696" behindDoc="0" locked="0" layoutInCell="1" allowOverlap="1" wp14:anchorId="6182F505" wp14:editId="77FEB7B9">
+                <wp:simplePos x="0" y="0"/>
+                <wp:positionH relativeFrom="margin">
+                  <wp:posOffset>3462655</wp:posOffset>
+                </wp:positionH>
+                <wp:positionV relativeFrom="paragraph">
+                  <wp:posOffset>151351</wp:posOffset>
+                </wp:positionV>
+                <wp:extent cx="3090545" cy="745435"/>
+                <wp:effectExtent l="0" t="0" r="0" b="0"/>
+                <wp:wrapNone/>
+                <wp:docPr id="29" name="Text Box 29"/>
+                <wp:cNvGraphicFramePr/>
+                <a:graphic xmlns:a="http://schemas.openxmlformats.org/drawingml/2006/main">
+                  <a:graphicData uri="http://schemas.microsoft.com/office/word/2010/wordprocessingShape">
+                    <wps:wsp>
+                      <wps:cNvSpPr txBox="1"/>
+                      <wps:spPr>
+                        <a:xfrm>
+                          <a:off x="0" y="0"/>
+                          <a:ext cx="3090545" cy="745435"/>
+                        </a:xfrm>
+                        <a:prstGeom prst="rect">
+                          <a:avLst/>
+                        </a:prstGeom>
+                        <a:solidFill>
+                          <a:schemeClr val="lt1"/>
+                        </a:solidFill>
+                        <a:ln w="6350">
+                          <a:noFill/>
+                        </a:ln>
+                        <a:effectLst/>
+                      </wps:spPr>
+                      <wps:style>
+                        <a:lnRef idx="0">
+                          <a:schemeClr val="accent1"/>
+                        </a:lnRef>
+                        <a:fillRef idx="0">
+                          <a:schemeClr val="accent1"/>
+                        </a:fillRef>
+                        <a:effectRef idx="0">
+                          <a:schemeClr val="accent1"/>
+                        </a:effectRef>
+                        <a:fontRef idx="minor">
+                          <a:schemeClr val="dk1"/>
+                        </a:fontRef>
+                      </wps:style>
+                      <wps:txbx>
+                        <w:txbxContent>
+                          <w:p>
+                            <w:pPr>
+                              <w:rPr>
+                                <w:b/>
+                                <w:spacing w:val="-8"/>
+                                <w:sz w:val="23"/>
+                              </w:rPr>
+                            </w:pPr>
+                            <w:r>
+                              <w:rPr>
+                                <w:b/>
+                                <w:spacing w:val="-8"/>
+                                <w:sz w:val="23"/>
+                              </w:rPr>
+                              <w:t xml:space="preserve">Mr. </w:t>
+                            </w:r>
+                            <w:proofErr w:type="spellStart"/>
+                            <w:r>
+                              <w:rPr>
+                                <w:b/>
+                                <w:spacing w:val="-8"/>
+                                <w:sz w:val="23"/>
+                              </w:rPr>
+                              <w:t>Chinedu</w:t>
+                            </w:r>
+                            <w:proofErr w:type="spellEnd"/>
+                            <w:r>
+                              <w:rPr>
+                                <w:b/>
+                                <w:spacing w:val="-8"/>
+                                <w:sz w:val="23"/>
+                              </w:rPr>
+                              <w:t xml:space="preserve"> </w:t>
+                            </w:r>
+                            <w:proofErr w:type="spellStart"/>
+                            <w:r>
+                              <w:rPr>
+                                <w:b/>
+                                <w:spacing w:val="-8"/>
+                                <w:sz w:val="23"/>
+                              </w:rPr>
+                              <w:t>Ogbodo</w:t>
+                            </w:r>
+                            <w:proofErr w:type="spellEnd"/>
+                            <w:r>
+                              <w:rPr>
+                                <w:b/>
+                                <w:spacing w:val="-8"/>
+                                <w:sz w:val="23"/>
+                              </w:rPr>
+                              <w:t xml:space="preserve">, </w:t>
+                            </w:r>
+                          </w:p>
+                          <w:p>
+                            <w:pPr>
+                              <w:rPr>
+                                <w:b/>
+                                <w:spacing w:val="-8"/>
+                                <w:sz w:val="23"/>
+                              </w:rPr>
+                            </w:pPr>
+                            <w:r>
+                              <w:rPr>
+                                <w:i/>
+                                <w:spacing w:val="-8"/>
+                                <w:sz w:val="23"/>
+                              </w:rPr>
+                              <w:t>GIS Lecturer, UNN</w:t>
+                            </w:r>
+                          </w:p>
+                          <w:p>
+                            <w:r>
+                              <w:rPr>
+                                <w:spacing w:val="-8"/>
+                                <w:sz w:val="23"/>
+                              </w:rPr>
+                              <w:t>08036547912</w:t>
+                            </w:r>
+                          </w:p>
+                        </w:txbxContent>
+                      </wps:txbx>
+                      <wps:bodyPr rot="0" spcFirstLastPara="0" vertOverflow="overflow" horzOverflow="overflow" vert="horz" wrap="square" lIns="91440" tIns="45720" rIns="91440" bIns="45720" numCol="1" spcCol="0" rtlCol="0" fromWordArt="0" anchor="t" anchorCtr="0" forceAA="0" compatLnSpc="1">
+                        <a:prstTxWarp prst="textNoShape">
+                          <a:avLst/>
+                        </a:prstTxWarp>
+                        <a:noAutofit/>
+                      </wps:bodyPr>
+                    </wps:wsp>
+                  </a:graphicData>
+                </a:graphic>
+                <wp14:sizeRelH relativeFrom="margin">
+                  <wp14:pctWidth>0</wp14:pctWidth>
+                </wp14:sizeRelH>
+                <wp14:sizeRelV relativeFrom="margin">
+                  <wp14:pctHeight>0</wp14:pctHeight>
+                </wp14:sizeRelV>
+              </wp:anchor>
+            </w:drawing>
+          </mc:Choice>
+          <mc:Fallback>
+            <w:pict>
+              <v:shapetype w14:anchorId="6182F505" id="_x0000_t202" coordsize="21600,21600" o:spt="202" path="m,l,21600r21600,l21600,xe">
+                <v:stroke joinstyle="miter"/>
+                <v:path gradientshapeok="t" o:connecttype="rect"/>
+              </v:shapetype>
+              <v:shape id="Text Box 29" o:spid="_x0000_s1029" type="#_x0000_t202" style="position:absolute;left:0;text-align:left;margin-left:272.65pt;margin-top:11.9pt;width:243.35pt;height:58.7pt;z-index:251677696;visibility:visible;mso-wrap-style:square;mso-width-percent:0;mso-height-percent:0;mso-wrap-distance-left:9pt;mso-wrap-distance-top:0;mso-wrap-distance-right:9pt;mso-wrap-distance-bottom:0;mso-position-horizontal:absolute;mso-position-horizontal-relative:margin;mso-position-vertical:absolute;mso-position-vertical-relative:text;mso-width-percent:0;mso-height-percent:0;mso-width-relative:margin;mso-height-relative:margin;v-text-anchor:top" o:gfxdata="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" fillcolor="white [3201]" stroked="f" strokeweight=".5pt">
+                <v:textbox>
+                  <w:txbxContent>
+                    <w:p>
+                      <w:pPr>
+                        <w:rPr>
+                          <w:b/>
+                          <w:spacing w:val="-8"/>
+                          <w:sz w:val="23"/>
+                        </w:rPr>
+                      </w:pPr>
+                      <w:r>
+                        <w:rPr>
+                          <w:b/>
+                          <w:spacing w:val="-8"/>
+                          <w:sz w:val="23"/>
+                        </w:rPr>
+                        <w:t xml:space="preserve">Mr. </w:t>
+                      </w:r>
+                      <w:proofErr w:type="spellStart"/>
+                      <w:r>
+                        <w:rPr>
+                          <w:b/>
+                          <w:spacing w:val="-8"/>
+                          <w:sz w:val="23"/>
+                        </w:rPr>
+                        <w:t>Chinedu</w:t>
+                      </w:r>
+                      <w:proofErr w:type="spellEnd"/>
+                      <w:r>
+                        <w:rPr>
+                          <w:b/>
+                          <w:spacing w:val="-8"/>
+                          <w:sz w:val="23"/>
+                        </w:rPr>
+                        <w:t xml:space="preserve"> </w:t>
+                      </w:r>
+                      <w:proofErr w:type="spellStart"/>
+                      <w:r>
+                        <w:rPr>
+                          <w:b/>
+                          <w:spacing w:val="-8"/>
+                          <w:sz w:val="23"/>
+                        </w:rPr>
+                        <w:t>Ogbodo</w:t>
+                      </w:r>
+                      <w:proofErr w:type="spellEnd"/>
+                      <w:r>
+                        <w:rPr>
+                          <w:b/>
+                          <w:spacing w:val="-8"/>
+                          <w:sz w:val="23"/>
+                        </w:rPr>
+                        <w:t xml:space="preserve">, </w:t>
+                      </w:r>
+                    </w:p>
+                    <w:p>
+                      <w:pPr>
+                        <w:rPr>
+                          <w:b/>
+                          <w:spacing w:val="-8"/>
+                          <w:sz w:val="23"/>
+                        </w:rPr>
+                      </w:pPr>
+                      <w:r>
+                        <w:rPr>
+                          <w:i/>
+                          <w:spacing w:val="-8"/>
+                          <w:sz w:val="23"/>
+                        </w:rPr>
+                        <w:t>GIS Lecturer, UNN</w:t>
+                      </w:r>
+                    </w:p>
+                    <w:p>
+                      <w:r>
+                        <w:rPr>
+                          <w:spacing w:val="-8"/>
+                          <w:sz w:val="23"/>
+                        </w:rPr>
+                        <w:t>08036547912</w:t>
+                      </w:r>
+                    </w:p>
+                  </w:txbxContent>
+                </v:textbox>
+                <w10:wrap anchorx="margin"/>
+              </v:shape>
+            </w:pict>
+          </mc:Fallback>
+        </mc:AlternateContent>
+      </w:r>
+    </w:p>
+    <w:p>
+      <w:pPr>
+        <w:pStyle w:val="BodyText"/>
+        <w:spacing w:before="48"/>
+        <w:ind w:left="126"/>
+      </w:pPr>
+    </w:p>
+    <w:p>
+      <w:pPr>
+        <w:pStyle w:val="BodyText"/>
+        <w:spacing w:before="48"/>
+        <w:ind w:left="126"/>
+      </w:pPr>
+    </w:p>
+    <w:p>
+      <w:pPr>
         <w:pStyle w:val="Heading1"/>
         <w:spacing w:before="91"/>
         <w:ind w:left="0"/>
@@ -4079,6 +4895,8 @@
           <w:sz w:val="23"/>
         </w:rPr>
       </w:pPr>
+      <w:bookmarkStart w:id="0" w:name="_GoBack"/>
+      <w:bookmarkEnd w:id="0"/>
     </w:p>
     <w:sectPr>
       <w:type w:val="continuous"/>
@@ -4116,15 +4934,22 @@
         <v:path o:extrusionok="f" gradientshapeok="t" o:connecttype="rect"/>
         <o:lock v:ext="edit" aspectratio="t"/>
       </v:shapetype>
-      <v:shape id="_x0000_i1060" type="#_x0000_t75" style="width:384.3pt;height:384.3pt;visibility:visible;mso-wrap-style:square" o:bullet="t">
+      <v:shape id="_x0000_i1029" type="#_x0000_t75" style="width:384.25pt;height:384.25pt;visibility:visible;mso-wrap-style:square" o:bullet="t">
         <v:imagedata r:id="rId1" o:title="linkedin"/>
       </v:shape>
     </w:pict>
   </w:numPicBullet>
   <w:numPicBullet w:numPicBulletId="1">
     <w:pict>
-      <v:shape id="_x0000_i1061" type="#_x0000_t75" style="width:14.05pt;height:14.95pt;visibility:visible;mso-wrap-style:square" o:bullet="t">
+      <v:shape id="_x0000_i1030" type="#_x0000_t75" style="width:14.1pt;height:14.85pt;visibility:visible;mso-wrap-style:square" o:bullet="t">
         <v:imagedata r:id="rId2" o:title=""/>
+      </v:shape>
+    </w:pict>
+  </w:numPicBullet>
+  <w:numPicBullet w:numPicBulletId="2">
+    <w:pict>
+      <v:shape id="_x0000_i1031" type="#_x0000_t75" style="width:75.15pt;height:69.65pt;visibility:visible;mso-wrap-style:square" o:bullet="t">
+        <v:imagedata r:id="rId3" o:title=""/>
       </v:shape>
     </w:pict>
   </w:numPicBullet>
@@ -4526,7 +5351,7 @@
   <w:abstractNum w:abstractNumId="3">
     <w:nsid w:val="6A2D17A3"/>
     <w:multiLevelType w:val="hybridMultilevel"/>
-    <w:tmpl w:val="1812C7F2"/>
+    <w:tmpl w:val="58B0D2EE"/>
     <w:lvl w:ilvl="0" w:tplc="04090001">
       <w:start w:val="1"/>
       <w:numFmt w:val="bullet"/>

</xml_diff>